<commit_message>
Azure Modelling - 1st full draft...
</commit_message>
<xml_diff>
--- a/Final_Report/Report/DataAnalytics_BSIT110_FinalProject_FINAL_REPORT CFinnegan 10524150 cf v1-3 100920.docx
+++ b/Final_Report/Report/DataAnalytics_BSIT110_FinalProject_FINAL_REPORT CFinnegan 10524150 cf v1-3 100920.docx
@@ -10,6 +10,7 @@
           <w:docPartUnique/>
         </w:docPartObj>
       </w:sdtPr>
+      <w:sdtEndPr/>
       <w:sdtContent>
         <w:p>
           <w:pPr>
@@ -259,7 +260,7 @@
                   </wp:anchor>
                 </w:drawing>
               </mc:Choice>
-              <mc:Fallback xmlns:w16se="http://schemas.microsoft.com/office/word/2015/wordml/symex" xmlns:w16="http://schemas.microsoft.com/office/word/2018/wordml" xmlns:w16cid="http://schemas.microsoft.com/office/word/2016/wordml/cid" xmlns:w16cex="http://schemas.microsoft.com/office/word/2018/wordml/cex" xmlns:w15="http://schemas.microsoft.com/office/word/2012/wordml" xmlns:am3d="http://schemas.microsoft.com/office/drawing/2017/model3d" xmlns:aink="http://schemas.microsoft.com/office/drawing/2016/ink" xmlns:cx8="http://schemas.microsoft.com/office/drawing/2016/5/14/chartex" xmlns:cx7="http://schemas.microsoft.com/office/drawing/2016/5/13/chartex" xmlns:cx6="http://schemas.microsoft.com/office/drawing/2016/5/12/chartex" xmlns:cx5="http://schemas.microsoft.com/office/drawing/2016/5/11/chartex" xmlns:cx4="http://schemas.microsoft.com/office/drawing/2016/5/10/chartex" xmlns:cx3="http://schemas.microsoft.com/office/drawing/2016/5/9/chartex" xmlns:cx2="http://schemas.microsoft.com/office/drawing/2015/10/21/chartex" xmlns:cx1="http://schemas.microsoft.com/office/drawing/2015/9/8/chartex" xmlns:cx="http://schemas.microsoft.com/office/drawing/2014/chartex">
+              <mc:Fallback xmlns:cx="http://schemas.microsoft.com/office/drawing/2014/chartex" xmlns:cx1="http://schemas.microsoft.com/office/drawing/2015/9/8/chartex" xmlns:cx2="http://schemas.microsoft.com/office/drawing/2015/10/21/chartex" xmlns:cx3="http://schemas.microsoft.com/office/drawing/2016/5/9/chartex" xmlns:cx4="http://schemas.microsoft.com/office/drawing/2016/5/10/chartex" xmlns:cx5="http://schemas.microsoft.com/office/drawing/2016/5/11/chartex" xmlns:cx6="http://schemas.microsoft.com/office/drawing/2016/5/12/chartex" xmlns:cx7="http://schemas.microsoft.com/office/drawing/2016/5/13/chartex" xmlns:cx8="http://schemas.microsoft.com/office/drawing/2016/5/14/chartex" xmlns:aink="http://schemas.microsoft.com/office/drawing/2016/ink" xmlns:am3d="http://schemas.microsoft.com/office/drawing/2017/model3d" xmlns:w15="http://schemas.microsoft.com/office/word/2012/wordml" xmlns:w16cex="http://schemas.microsoft.com/office/word/2018/wordml/cex" xmlns:w16cid="http://schemas.microsoft.com/office/word/2016/wordml/cid" xmlns:w16="http://schemas.microsoft.com/office/word/2018/wordml" xmlns:w16se="http://schemas.microsoft.com/office/word/2015/wordml/symex">
                 <w:pict>
                   <v:group w14:anchorId="3BF6701A" id="Group 149" o:spid="_x0000_s1026" style="position:absolute;margin-left:17.4pt;margin-top:15.6pt;width:8in;height:85.2pt;z-index:251662336;mso-width-percent:941;mso-position-horizontal-relative:page;mso-position-vertical-relative:page;mso-width-percent:941" coordorigin="" coordsize="73152,12161" o:gfxdata="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">
                     <v:shape id="Rectangle 51" o:spid="_x0000_s1027" style="position:absolute;width:73152;height:11303;visibility:visible;mso-wrap-style:square;v-text-anchor:middle" coordsize="7312660,1129665" o:gfxdata="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" path="m,l7312660,r,1129665l3619500,733425,,1091565,,xe" fillcolor="#4472c4 [3204]" stroked="f" strokeweight="1pt">
@@ -441,6 +442,7 @@
                               <w:dataBinding w:prefixMappings="xmlns:ns0='http://purl.org/dc/elements/1.1/' xmlns:ns1='http://schemas.openxmlformats.org/package/2006/metadata/core-properties' " w:xpath="/ns1:coreProperties[1]/ns0:subject[1]" w:storeItemID="{6C3C8BC8-F283-45AE-878A-BAB7291924A1}"/>
                               <w:text/>
                             </w:sdtPr>
+                            <w:sdtEndPr/>
                             <w:sdtContent>
                               <w:p>
                                 <w:pPr>
@@ -1071,7 +1073,7 @@
         <w:br w:type="page"/>
       </w:r>
     </w:p>
-    <w:bookmarkStart w:id="0" w:name="_Toc50616983" w:displacedByCustomXml="next"/>
+    <w:bookmarkStart w:id="0" w:name="_Toc50629688" w:displacedByCustomXml="next"/>
     <w:sdt>
       <w:sdtPr>
         <w:rPr>
@@ -1124,7 +1126,7 @@
           <w:r>
             <w:fldChar w:fldCharType="separate"/>
           </w:r>
-          <w:hyperlink w:anchor="_Toc50616983" w:history="1">
+          <w:hyperlink w:anchor="_Toc50629688" w:history="1">
             <w:r>
               <w:rPr>
                 <w:rStyle w:val="Hyperlink"/>
@@ -1151,7 +1153,7 @@
                 <w:noProof/>
                 <w:webHidden/>
               </w:rPr>
-              <w:instrText xml:space="preserve"> PAGEREF _Toc50616983 \h </w:instrText>
+              <w:instrText xml:space="preserve"> PAGEREF _Toc50629688 \h </w:instrText>
             </w:r>
             <w:r>
               <w:rPr>
@@ -1195,7 +1197,7 @@
               <w:lang w:val="en-GB" w:eastAsia="en-GB"/>
             </w:rPr>
           </w:pPr>
-          <w:hyperlink w:anchor="_Toc50616984" w:history="1">
+          <w:hyperlink w:anchor="_Toc50629689" w:history="1">
             <w:r>
               <w:rPr>
                 <w:rStyle w:val="Hyperlink"/>
@@ -1237,7 +1239,7 @@
                 <w:noProof/>
                 <w:webHidden/>
               </w:rPr>
-              <w:instrText xml:space="preserve"> PAGEREF _Toc50616984 \h </w:instrText>
+              <w:instrText xml:space="preserve"> PAGEREF _Toc50629689 \h </w:instrText>
             </w:r>
             <w:r>
               <w:rPr>
@@ -1281,7 +1283,7 @@
               <w:lang w:val="en-GB" w:eastAsia="en-GB"/>
             </w:rPr>
           </w:pPr>
-          <w:hyperlink w:anchor="_Toc50616985" w:history="1">
+          <w:hyperlink w:anchor="_Toc50629690" w:history="1">
             <w:r>
               <w:rPr>
                 <w:rStyle w:val="Hyperlink"/>
@@ -1323,7 +1325,7 @@
                 <w:noProof/>
                 <w:webHidden/>
               </w:rPr>
-              <w:instrText xml:space="preserve"> PAGEREF _Toc50616985 \h </w:instrText>
+              <w:instrText xml:space="preserve"> PAGEREF _Toc50629690 \h </w:instrText>
             </w:r>
             <w:r>
               <w:rPr>
@@ -1367,7 +1369,7 @@
               <w:lang w:val="en-GB" w:eastAsia="en-GB"/>
             </w:rPr>
           </w:pPr>
-          <w:hyperlink w:anchor="_Toc50616986" w:history="1">
+          <w:hyperlink w:anchor="_Toc50629691" w:history="1">
             <w:r>
               <w:rPr>
                 <w:rStyle w:val="Hyperlink"/>
@@ -1409,7 +1411,7 @@
                 <w:noProof/>
                 <w:webHidden/>
               </w:rPr>
-              <w:instrText xml:space="preserve"> PAGEREF _Toc50616986 \h </w:instrText>
+              <w:instrText xml:space="preserve"> PAGEREF _Toc50629691 \h </w:instrText>
             </w:r>
             <w:r>
               <w:rPr>
@@ -1453,7 +1455,7 @@
               <w:lang w:val="en-GB" w:eastAsia="en-GB"/>
             </w:rPr>
           </w:pPr>
-          <w:hyperlink w:anchor="_Toc50616987" w:history="1">
+          <w:hyperlink w:anchor="_Toc50629692" w:history="1">
             <w:r>
               <w:rPr>
                 <w:rStyle w:val="Hyperlink"/>
@@ -1495,7 +1497,7 @@
                 <w:noProof/>
                 <w:webHidden/>
               </w:rPr>
-              <w:instrText xml:space="preserve"> PAGEREF _Toc50616987 \h </w:instrText>
+              <w:instrText xml:space="preserve"> PAGEREF _Toc50629692 \h </w:instrText>
             </w:r>
             <w:r>
               <w:rPr>
@@ -1539,7 +1541,7 @@
               <w:lang w:val="en-GB" w:eastAsia="en-GB"/>
             </w:rPr>
           </w:pPr>
-          <w:hyperlink w:anchor="_Toc50616988" w:history="1">
+          <w:hyperlink w:anchor="_Toc50629693" w:history="1">
             <w:r>
               <w:rPr>
                 <w:rStyle w:val="Hyperlink"/>
@@ -1581,7 +1583,7 @@
                 <w:noProof/>
                 <w:webHidden/>
               </w:rPr>
-              <w:instrText xml:space="preserve"> PAGEREF _Toc50616988 \h </w:instrText>
+              <w:instrText xml:space="preserve"> PAGEREF _Toc50629693 \h </w:instrText>
             </w:r>
             <w:r>
               <w:rPr>
@@ -1625,7 +1627,7 @@
               <w:lang w:val="en-GB" w:eastAsia="en-GB"/>
             </w:rPr>
           </w:pPr>
-          <w:hyperlink w:anchor="_Toc50616989" w:history="1">
+          <w:hyperlink w:anchor="_Toc50629694" w:history="1">
             <w:r>
               <w:rPr>
                 <w:rStyle w:val="Hyperlink"/>
@@ -1667,7 +1669,7 @@
                 <w:noProof/>
                 <w:webHidden/>
               </w:rPr>
-              <w:instrText xml:space="preserve"> PAGEREF _Toc50616989 \h </w:instrText>
+              <w:instrText xml:space="preserve"> PAGEREF _Toc50629694 \h </w:instrText>
             </w:r>
             <w:r>
               <w:rPr>
@@ -1711,7 +1713,7 @@
               <w:lang w:val="en-GB" w:eastAsia="en-GB"/>
             </w:rPr>
           </w:pPr>
-          <w:hyperlink w:anchor="_Toc50616990" w:history="1">
+          <w:hyperlink w:anchor="_Toc50629695" w:history="1">
             <w:r>
               <w:rPr>
                 <w:rStyle w:val="Hyperlink"/>
@@ -1753,7 +1755,7 @@
                 <w:noProof/>
                 <w:webHidden/>
               </w:rPr>
-              <w:instrText xml:space="preserve"> PAGEREF _Toc50616990 \h </w:instrText>
+              <w:instrText xml:space="preserve"> PAGEREF _Toc50629695 \h </w:instrText>
             </w:r>
             <w:r>
               <w:rPr>
@@ -1797,7 +1799,7 @@
               <w:lang w:val="en-GB" w:eastAsia="en-GB"/>
             </w:rPr>
           </w:pPr>
-          <w:hyperlink w:anchor="_Toc50616991" w:history="1">
+          <w:hyperlink w:anchor="_Toc50629696" w:history="1">
             <w:r>
               <w:rPr>
                 <w:rStyle w:val="Hyperlink"/>
@@ -1839,7 +1841,7 @@
                 <w:noProof/>
                 <w:webHidden/>
               </w:rPr>
-              <w:instrText xml:space="preserve"> PAGEREF _Toc50616991 \h </w:instrText>
+              <w:instrText xml:space="preserve"> PAGEREF _Toc50629696 \h </w:instrText>
             </w:r>
             <w:r>
               <w:rPr>
@@ -1883,7 +1885,7 @@
               <w:lang w:val="en-GB" w:eastAsia="en-GB"/>
             </w:rPr>
           </w:pPr>
-          <w:hyperlink w:anchor="_Toc50616992" w:history="1">
+          <w:hyperlink w:anchor="_Toc50629697" w:history="1">
             <w:r>
               <w:rPr>
                 <w:rStyle w:val="Hyperlink"/>
@@ -1925,7 +1927,7 @@
                 <w:noProof/>
                 <w:webHidden/>
               </w:rPr>
-              <w:instrText xml:space="preserve"> PAGEREF _Toc50616992 \h </w:instrText>
+              <w:instrText xml:space="preserve"> PAGEREF _Toc50629697 \h </w:instrText>
             </w:r>
             <w:r>
               <w:rPr>
@@ -1969,7 +1971,7 @@
               <w:lang w:val="en-GB" w:eastAsia="en-GB"/>
             </w:rPr>
           </w:pPr>
-          <w:hyperlink w:anchor="_Toc50616993" w:history="1">
+          <w:hyperlink w:anchor="_Toc50629698" w:history="1">
             <w:r>
               <w:rPr>
                 <w:rStyle w:val="Hyperlink"/>
@@ -2011,7 +2013,7 @@
                 <w:noProof/>
                 <w:webHidden/>
               </w:rPr>
-              <w:instrText xml:space="preserve"> PAGEREF _Toc50616993 \h </w:instrText>
+              <w:instrText xml:space="preserve"> PAGEREF _Toc50629698 \h </w:instrText>
             </w:r>
             <w:r>
               <w:rPr>
@@ -2055,7 +2057,7 @@
               <w:lang w:val="en-GB" w:eastAsia="en-GB"/>
             </w:rPr>
           </w:pPr>
-          <w:hyperlink w:anchor="_Toc50616998" w:history="1">
+          <w:hyperlink w:anchor="_Toc50629703" w:history="1">
             <w:r>
               <w:rPr>
                 <w:rStyle w:val="Hyperlink"/>
@@ -2103,7 +2105,7 @@
                 <w:noProof/>
                 <w:webHidden/>
               </w:rPr>
-              <w:instrText xml:space="preserve"> PAGEREF _Toc50616998 \h </w:instrText>
+              <w:instrText xml:space="preserve"> PAGEREF _Toc50629703 \h </w:instrText>
             </w:r>
             <w:r>
               <w:rPr>
@@ -2147,7 +2149,7 @@
               <w:lang w:val="en-GB" w:eastAsia="en-GB"/>
             </w:rPr>
           </w:pPr>
-          <w:hyperlink w:anchor="_Toc50616999" w:history="1">
+          <w:hyperlink w:anchor="_Toc50629704" w:history="1">
             <w:r>
               <w:rPr>
                 <w:rStyle w:val="Hyperlink"/>
@@ -2195,7 +2197,7 @@
                 <w:noProof/>
                 <w:webHidden/>
               </w:rPr>
-              <w:instrText xml:space="preserve"> PAGEREF _Toc50616999 \h </w:instrText>
+              <w:instrText xml:space="preserve"> PAGEREF _Toc50629704 \h </w:instrText>
             </w:r>
             <w:r>
               <w:rPr>
@@ -2239,7 +2241,7 @@
               <w:lang w:val="en-GB" w:eastAsia="en-GB"/>
             </w:rPr>
           </w:pPr>
-          <w:hyperlink w:anchor="_Toc50617004" w:history="1">
+          <w:hyperlink w:anchor="_Toc50629709" w:history="1">
             <w:r>
               <w:rPr>
                 <w:rStyle w:val="Hyperlink"/>
@@ -2281,7 +2283,7 @@
                 <w:noProof/>
                 <w:webHidden/>
               </w:rPr>
-              <w:instrText xml:space="preserve"> PAGEREF _Toc50617004 \h </w:instrText>
+              <w:instrText xml:space="preserve"> PAGEREF _Toc50629709 \h </w:instrText>
             </w:r>
             <w:r>
               <w:rPr>
@@ -2325,7 +2327,7 @@
               <w:lang w:val="en-GB" w:eastAsia="en-GB"/>
             </w:rPr>
           </w:pPr>
-          <w:hyperlink w:anchor="_Toc50617005" w:history="1">
+          <w:hyperlink w:anchor="_Toc50629710" w:history="1">
             <w:r>
               <w:rPr>
                 <w:rStyle w:val="Hyperlink"/>
@@ -2367,7 +2369,7 @@
                 <w:noProof/>
                 <w:webHidden/>
               </w:rPr>
-              <w:instrText xml:space="preserve"> PAGEREF _Toc50617005 \h </w:instrText>
+              <w:instrText xml:space="preserve"> PAGEREF _Toc50629710 \h </w:instrText>
             </w:r>
             <w:r>
               <w:rPr>
@@ -2411,7 +2413,7 @@
               <w:lang w:val="en-GB" w:eastAsia="en-GB"/>
             </w:rPr>
           </w:pPr>
-          <w:hyperlink w:anchor="_Toc50617006" w:history="1">
+          <w:hyperlink w:anchor="_Toc50629711" w:history="1">
             <w:r>
               <w:rPr>
                 <w:rStyle w:val="Hyperlink"/>
@@ -2453,7 +2455,7 @@
                 <w:noProof/>
                 <w:webHidden/>
               </w:rPr>
-              <w:instrText xml:space="preserve"> PAGEREF _Toc50617006 \h </w:instrText>
+              <w:instrText xml:space="preserve"> PAGEREF _Toc50629711 \h </w:instrText>
             </w:r>
             <w:r>
               <w:rPr>
@@ -2497,7 +2499,7 @@
               <w:lang w:val="en-GB" w:eastAsia="en-GB"/>
             </w:rPr>
           </w:pPr>
-          <w:hyperlink w:anchor="_Toc50617007" w:history="1">
+          <w:hyperlink w:anchor="_Toc50629712" w:history="1">
             <w:r>
               <w:rPr>
                 <w:rStyle w:val="Hyperlink"/>
@@ -2539,7 +2541,7 @@
                 <w:noProof/>
                 <w:webHidden/>
               </w:rPr>
-              <w:instrText xml:space="preserve"> PAGEREF _Toc50617007 \h </w:instrText>
+              <w:instrText xml:space="preserve"> PAGEREF _Toc50629712 \h </w:instrText>
             </w:r>
             <w:r>
               <w:rPr>
@@ -2583,7 +2585,7 @@
               <w:lang w:val="en-GB" w:eastAsia="en-GB"/>
             </w:rPr>
           </w:pPr>
-          <w:hyperlink w:anchor="_Toc50617008" w:history="1">
+          <w:hyperlink w:anchor="_Toc50629713" w:history="1">
             <w:r>
               <w:rPr>
                 <w:rStyle w:val="Hyperlink"/>
@@ -2631,7 +2633,7 @@
                 <w:noProof/>
                 <w:webHidden/>
               </w:rPr>
-              <w:instrText xml:space="preserve"> PAGEREF _Toc50617008 \h </w:instrText>
+              <w:instrText xml:space="preserve"> PAGEREF _Toc50629713 \h </w:instrText>
             </w:r>
             <w:r>
               <w:rPr>
@@ -2675,7 +2677,7 @@
               <w:lang w:val="en-GB" w:eastAsia="en-GB"/>
             </w:rPr>
           </w:pPr>
-          <w:hyperlink w:anchor="_Toc50617009" w:history="1">
+          <w:hyperlink w:anchor="_Toc50629714" w:history="1">
             <w:r>
               <w:rPr>
                 <w:rStyle w:val="Hyperlink"/>
@@ -2723,7 +2725,7 @@
                 <w:noProof/>
                 <w:webHidden/>
               </w:rPr>
-              <w:instrText xml:space="preserve"> PAGEREF _Toc50617009 \h </w:instrText>
+              <w:instrText xml:space="preserve"> PAGEREF _Toc50629714 \h </w:instrText>
             </w:r>
             <w:r>
               <w:rPr>
@@ -2767,7 +2769,7 @@
               <w:lang w:val="en-GB" w:eastAsia="en-GB"/>
             </w:rPr>
           </w:pPr>
-          <w:hyperlink w:anchor="_Toc50617010" w:history="1">
+          <w:hyperlink w:anchor="_Toc50629715" w:history="1">
             <w:r>
               <w:rPr>
                 <w:rStyle w:val="Hyperlink"/>
@@ -2815,7 +2817,7 @@
                 <w:noProof/>
                 <w:webHidden/>
               </w:rPr>
-              <w:instrText xml:space="preserve"> PAGEREF _Toc50617010 \h </w:instrText>
+              <w:instrText xml:space="preserve"> PAGEREF _Toc50629715 \h </w:instrText>
             </w:r>
             <w:r>
               <w:rPr>
@@ -2859,7 +2861,7 @@
               <w:lang w:val="en-GB" w:eastAsia="en-GB"/>
             </w:rPr>
           </w:pPr>
-          <w:hyperlink w:anchor="_Toc50617011" w:history="1">
+          <w:hyperlink w:anchor="_Toc50629716" w:history="1">
             <w:r>
               <w:rPr>
                 <w:rStyle w:val="Hyperlink"/>
@@ -2901,7 +2903,7 @@
                 <w:noProof/>
                 <w:webHidden/>
               </w:rPr>
-              <w:instrText xml:space="preserve"> PAGEREF _Toc50617011 \h </w:instrText>
+              <w:instrText xml:space="preserve"> PAGEREF _Toc50629716 \h </w:instrText>
             </w:r>
             <w:r>
               <w:rPr>
@@ -2945,7 +2947,7 @@
               <w:lang w:val="en-GB" w:eastAsia="en-GB"/>
             </w:rPr>
           </w:pPr>
-          <w:hyperlink w:anchor="_Toc50617013" w:history="1">
+          <w:hyperlink w:anchor="_Toc50629718" w:history="1">
             <w:r>
               <w:rPr>
                 <w:rStyle w:val="Hyperlink"/>
@@ -2972,7 +2974,7 @@
                 <w:rStyle w:val="Hyperlink"/>
                 <w:noProof/>
               </w:rPr>
-              <w:t>Experiment 4:..</w:t>
+              <w:t>Experiment 4: Basic Model Evaluation with Feature Engineering</w:t>
             </w:r>
             <w:r>
               <w:rPr>
@@ -2993,7 +2995,7 @@
                 <w:noProof/>
                 <w:webHidden/>
               </w:rPr>
-              <w:instrText xml:space="preserve"> PAGEREF _Toc50617013 \h </w:instrText>
+              <w:instrText xml:space="preserve"> PAGEREF _Toc50629718 \h </w:instrText>
             </w:r>
             <w:r>
               <w:rPr>
@@ -3037,7 +3039,7 @@
               <w:lang w:val="en-GB" w:eastAsia="en-GB"/>
             </w:rPr>
           </w:pPr>
-          <w:hyperlink w:anchor="_Toc50617014" w:history="1">
+          <w:hyperlink w:anchor="_Toc50629719" w:history="1">
             <w:r>
               <w:rPr>
                 <w:rStyle w:val="Hyperlink"/>
@@ -3064,7 +3066,7 @@
                 <w:rStyle w:val="Hyperlink"/>
                 <w:noProof/>
               </w:rPr>
-              <w:t>Experiment 5:..</w:t>
+              <w:t>Experiment 5: Model Evaluation with Cross Validation/Hyperparameter Tuning</w:t>
             </w:r>
             <w:r>
               <w:rPr>
@@ -3085,7 +3087,7 @@
                 <w:noProof/>
                 <w:webHidden/>
               </w:rPr>
-              <w:instrText xml:space="preserve"> PAGEREF _Toc50617014 \h </w:instrText>
+              <w:instrText xml:space="preserve"> PAGEREF _Toc50629719 \h </w:instrText>
             </w:r>
             <w:r>
               <w:rPr>
@@ -3105,7 +3107,7 @@
                 <w:noProof/>
                 <w:webHidden/>
               </w:rPr>
-              <w:t>20</w:t>
+              <w:t>21</w:t>
             </w:r>
             <w:r>
               <w:rPr>
@@ -3129,7 +3131,7 @@
               <w:lang w:val="en-GB" w:eastAsia="en-GB"/>
             </w:rPr>
           </w:pPr>
-          <w:hyperlink w:anchor="_Toc50617015" w:history="1">
+          <w:hyperlink w:anchor="_Toc50629720" w:history="1">
             <w:r>
               <w:rPr>
                 <w:rStyle w:val="Hyperlink"/>
@@ -3177,7 +3179,7 @@
                 <w:noProof/>
                 <w:webHidden/>
               </w:rPr>
-              <w:instrText xml:space="preserve"> PAGEREF _Toc50617015 \h </w:instrText>
+              <w:instrText xml:space="preserve"> PAGEREF _Toc50629720 \h </w:instrText>
             </w:r>
             <w:r>
               <w:rPr>
@@ -3197,7 +3199,7 @@
                 <w:noProof/>
                 <w:webHidden/>
               </w:rPr>
-              <w:t>21</w:t>
+              <w:t>23</w:t>
             </w:r>
             <w:r>
               <w:rPr>
@@ -3221,7 +3223,7 @@
               <w:lang w:val="en-GB" w:eastAsia="en-GB"/>
             </w:rPr>
           </w:pPr>
-          <w:hyperlink w:anchor="_Toc50617016" w:history="1">
+          <w:hyperlink w:anchor="_Toc50629721" w:history="1">
             <w:r>
               <w:rPr>
                 <w:rStyle w:val="Hyperlink"/>
@@ -3269,7 +3271,7 @@
                 <w:noProof/>
                 <w:webHidden/>
               </w:rPr>
-              <w:instrText xml:space="preserve"> PAGEREF _Toc50617016 \h </w:instrText>
+              <w:instrText xml:space="preserve"> PAGEREF _Toc50629721 \h </w:instrText>
             </w:r>
             <w:r>
               <w:rPr>
@@ -3289,7 +3291,7 @@
                 <w:noProof/>
                 <w:webHidden/>
               </w:rPr>
-              <w:t>22</w:t>
+              <w:t>24</w:t>
             </w:r>
             <w:r>
               <w:rPr>
@@ -3313,7 +3315,7 @@
               <w:lang w:val="en-GB" w:eastAsia="en-GB"/>
             </w:rPr>
           </w:pPr>
-          <w:hyperlink w:anchor="_Toc50617017" w:history="1">
+          <w:hyperlink w:anchor="_Toc50629722" w:history="1">
             <w:r>
               <w:rPr>
                 <w:rStyle w:val="Hyperlink"/>
@@ -3355,7 +3357,7 @@
                 <w:noProof/>
                 <w:webHidden/>
               </w:rPr>
-              <w:instrText xml:space="preserve"> PAGEREF _Toc50617017 \h </w:instrText>
+              <w:instrText xml:space="preserve"> PAGEREF _Toc50629722 \h </w:instrText>
             </w:r>
             <w:r>
               <w:rPr>
@@ -3375,7 +3377,7 @@
                 <w:noProof/>
                 <w:webHidden/>
               </w:rPr>
-              <w:t>23</w:t>
+              <w:t>25</w:t>
             </w:r>
             <w:r>
               <w:rPr>
@@ -3399,7 +3401,7 @@
               <w:lang w:val="en-GB" w:eastAsia="en-GB"/>
             </w:rPr>
           </w:pPr>
-          <w:hyperlink w:anchor="_Toc50617018" w:history="1">
+          <w:hyperlink w:anchor="_Toc50629723" w:history="1">
             <w:r>
               <w:rPr>
                 <w:rStyle w:val="Hyperlink"/>
@@ -3441,7 +3443,7 @@
                 <w:noProof/>
                 <w:webHidden/>
               </w:rPr>
-              <w:instrText xml:space="preserve"> PAGEREF _Toc50617018 \h </w:instrText>
+              <w:instrText xml:space="preserve"> PAGEREF _Toc50629723 \h </w:instrText>
             </w:r>
             <w:r>
               <w:rPr>
@@ -3461,7 +3463,7 @@
                 <w:noProof/>
                 <w:webHidden/>
               </w:rPr>
-              <w:t>24</w:t>
+              <w:t>26</w:t>
             </w:r>
             <w:r>
               <w:rPr>
@@ -3485,7 +3487,7 @@
               <w:lang w:val="en-GB" w:eastAsia="en-GB"/>
             </w:rPr>
           </w:pPr>
-          <w:hyperlink w:anchor="_Toc50617019" w:history="1">
+          <w:hyperlink w:anchor="_Toc50629724" w:history="1">
             <w:r>
               <w:rPr>
                 <w:rStyle w:val="Hyperlink"/>
@@ -3527,7 +3529,7 @@
                 <w:noProof/>
                 <w:webHidden/>
               </w:rPr>
-              <w:instrText xml:space="preserve"> PAGEREF _Toc50617019 \h </w:instrText>
+              <w:instrText xml:space="preserve"> PAGEREF _Toc50629724 \h </w:instrText>
             </w:r>
             <w:r>
               <w:rPr>
@@ -3547,7 +3549,7 @@
                 <w:noProof/>
                 <w:webHidden/>
               </w:rPr>
-              <w:t>24</w:t>
+              <w:t>26</w:t>
             </w:r>
             <w:r>
               <w:rPr>
@@ -3571,7 +3573,7 @@
               <w:lang w:val="en-GB" w:eastAsia="en-GB"/>
             </w:rPr>
           </w:pPr>
-          <w:hyperlink w:anchor="_Toc50617020" w:history="1">
+          <w:hyperlink w:anchor="_Toc50629725" w:history="1">
             <w:r>
               <w:rPr>
                 <w:rStyle w:val="Hyperlink"/>
@@ -3613,7 +3615,7 @@
                 <w:noProof/>
                 <w:webHidden/>
               </w:rPr>
-              <w:instrText xml:space="preserve"> PAGEREF _Toc50617020 \h </w:instrText>
+              <w:instrText xml:space="preserve"> PAGEREF _Toc50629725 \h </w:instrText>
             </w:r>
             <w:r>
               <w:rPr>
@@ -3633,7 +3635,7 @@
                 <w:noProof/>
                 <w:webHidden/>
               </w:rPr>
-              <w:t>24</w:t>
+              <w:t>26</w:t>
             </w:r>
             <w:r>
               <w:rPr>
@@ -3657,7 +3659,7 @@
               <w:lang w:val="en-GB" w:eastAsia="en-GB"/>
             </w:rPr>
           </w:pPr>
-          <w:hyperlink w:anchor="_Toc50617021" w:history="1">
+          <w:hyperlink w:anchor="_Toc50629726" w:history="1">
             <w:r>
               <w:rPr>
                 <w:rStyle w:val="Hyperlink"/>
@@ -3699,7 +3701,7 @@
                 <w:noProof/>
                 <w:webHidden/>
               </w:rPr>
-              <w:instrText xml:space="preserve"> PAGEREF _Toc50617021 \h </w:instrText>
+              <w:instrText xml:space="preserve"> PAGEREF _Toc50629726 \h </w:instrText>
             </w:r>
             <w:r>
               <w:rPr>
@@ -3719,7 +3721,7 @@
                 <w:noProof/>
                 <w:webHidden/>
               </w:rPr>
-              <w:t>24</w:t>
+              <w:t>26</w:t>
             </w:r>
             <w:r>
               <w:rPr>
@@ -3743,7 +3745,7 @@
               <w:lang w:val="en-GB" w:eastAsia="en-GB"/>
             </w:rPr>
           </w:pPr>
-          <w:hyperlink w:anchor="_Toc50617022" w:history="1">
+          <w:hyperlink w:anchor="_Toc50629727" w:history="1">
             <w:r>
               <w:rPr>
                 <w:rStyle w:val="Hyperlink"/>
@@ -3785,7 +3787,7 @@
                 <w:noProof/>
                 <w:webHidden/>
               </w:rPr>
-              <w:instrText xml:space="preserve"> PAGEREF _Toc50617022 \h </w:instrText>
+              <w:instrText xml:space="preserve"> PAGEREF _Toc50629727 \h </w:instrText>
             </w:r>
             <w:r>
               <w:rPr>
@@ -3805,7 +3807,7 @@
                 <w:noProof/>
                 <w:webHidden/>
               </w:rPr>
-              <w:t>25</w:t>
+              <w:t>27</w:t>
             </w:r>
             <w:r>
               <w:rPr>
@@ -3829,7 +3831,7 @@
               <w:lang w:val="en-GB" w:eastAsia="en-GB"/>
             </w:rPr>
           </w:pPr>
-          <w:hyperlink w:anchor="_Toc50617023" w:history="1">
+          <w:hyperlink w:anchor="_Toc50629728" w:history="1">
             <w:r>
               <w:rPr>
                 <w:rStyle w:val="Hyperlink"/>
@@ -3871,7 +3873,7 @@
                 <w:noProof/>
                 <w:webHidden/>
               </w:rPr>
-              <w:instrText xml:space="preserve"> PAGEREF _Toc50617023 \h </w:instrText>
+              <w:instrText xml:space="preserve"> PAGEREF _Toc50629728 \h </w:instrText>
             </w:r>
             <w:r>
               <w:rPr>
@@ -3891,7 +3893,7 @@
                 <w:noProof/>
                 <w:webHidden/>
               </w:rPr>
-              <w:t>25</w:t>
+              <w:t>27</w:t>
             </w:r>
             <w:r>
               <w:rPr>
@@ -3915,7 +3917,7 @@
               <w:lang w:val="en-GB" w:eastAsia="en-GB"/>
             </w:rPr>
           </w:pPr>
-          <w:hyperlink w:anchor="_Toc50617027" w:history="1">
+          <w:hyperlink w:anchor="_Toc50629732" w:history="1">
             <w:r>
               <w:rPr>
                 <w:rStyle w:val="Hyperlink"/>
@@ -3963,7 +3965,7 @@
                 <w:noProof/>
                 <w:webHidden/>
               </w:rPr>
-              <w:instrText xml:space="preserve"> PAGEREF _Toc50617027 \h </w:instrText>
+              <w:instrText xml:space="preserve"> PAGEREF _Toc50629732 \h </w:instrText>
             </w:r>
             <w:r>
               <w:rPr>
@@ -3983,7 +3985,7 @@
                 <w:noProof/>
                 <w:webHidden/>
               </w:rPr>
-              <w:t>25</w:t>
+              <w:t>27</w:t>
             </w:r>
             <w:r>
               <w:rPr>
@@ -4007,7 +4009,7 @@
               <w:lang w:val="en-GB" w:eastAsia="en-GB"/>
             </w:rPr>
           </w:pPr>
-          <w:hyperlink w:anchor="_Toc50617028" w:history="1">
+          <w:hyperlink w:anchor="_Toc50629733" w:history="1">
             <w:r>
               <w:rPr>
                 <w:rStyle w:val="Hyperlink"/>
@@ -4055,7 +4057,7 @@
                 <w:noProof/>
                 <w:webHidden/>
               </w:rPr>
-              <w:instrText xml:space="preserve"> PAGEREF _Toc50617028 \h </w:instrText>
+              <w:instrText xml:space="preserve"> PAGEREF _Toc50629733 \h </w:instrText>
             </w:r>
             <w:r>
               <w:rPr>
@@ -4075,7 +4077,7 @@
                 <w:noProof/>
                 <w:webHidden/>
               </w:rPr>
-              <w:t>25</w:t>
+              <w:t>27</w:t>
             </w:r>
             <w:r>
               <w:rPr>
@@ -4099,7 +4101,7 @@
               <w:lang w:val="en-GB" w:eastAsia="en-GB"/>
             </w:rPr>
           </w:pPr>
-          <w:hyperlink w:anchor="_Toc50617029" w:history="1">
+          <w:hyperlink w:anchor="_Toc50629734" w:history="1">
             <w:r>
               <w:rPr>
                 <w:rStyle w:val="Hyperlink"/>
@@ -4147,7 +4149,7 @@
                 <w:noProof/>
                 <w:webHidden/>
               </w:rPr>
-              <w:instrText xml:space="preserve"> PAGEREF _Toc50617029 \h </w:instrText>
+              <w:instrText xml:space="preserve"> PAGEREF _Toc50629734 \h </w:instrText>
             </w:r>
             <w:r>
               <w:rPr>
@@ -4167,7 +4169,7 @@
                 <w:noProof/>
                 <w:webHidden/>
               </w:rPr>
-              <w:t>25</w:t>
+              <w:t>27</w:t>
             </w:r>
             <w:r>
               <w:rPr>
@@ -4191,7 +4193,7 @@
               <w:lang w:val="en-GB" w:eastAsia="en-GB"/>
             </w:rPr>
           </w:pPr>
-          <w:hyperlink w:anchor="_Toc50617030" w:history="1">
+          <w:hyperlink w:anchor="_Toc50629735" w:history="1">
             <w:r>
               <w:rPr>
                 <w:rStyle w:val="Hyperlink"/>
@@ -4239,7 +4241,7 @@
                 <w:noProof/>
                 <w:webHidden/>
               </w:rPr>
-              <w:instrText xml:space="preserve"> PAGEREF _Toc50617030 \h </w:instrText>
+              <w:instrText xml:space="preserve"> PAGEREF _Toc50629735 \h </w:instrText>
             </w:r>
             <w:r>
               <w:rPr>
@@ -4259,7 +4261,7 @@
                 <w:noProof/>
                 <w:webHidden/>
               </w:rPr>
-              <w:t>25</w:t>
+              <w:t>27</w:t>
             </w:r>
             <w:r>
               <w:rPr>
@@ -4283,7 +4285,7 @@
               <w:lang w:val="en-GB" w:eastAsia="en-GB"/>
             </w:rPr>
           </w:pPr>
-          <w:hyperlink w:anchor="_Toc50617031" w:history="1">
+          <w:hyperlink w:anchor="_Toc50629736" w:history="1">
             <w:r>
               <w:rPr>
                 <w:rStyle w:val="Hyperlink"/>
@@ -4331,7 +4333,7 @@
                 <w:noProof/>
                 <w:webHidden/>
               </w:rPr>
-              <w:instrText xml:space="preserve"> PAGEREF _Toc50617031 \h </w:instrText>
+              <w:instrText xml:space="preserve"> PAGEREF _Toc50629736 \h </w:instrText>
             </w:r>
             <w:r>
               <w:rPr>
@@ -4351,7 +4353,7 @@
                 <w:noProof/>
                 <w:webHidden/>
               </w:rPr>
-              <w:t>25</w:t>
+              <w:t>27</w:t>
             </w:r>
             <w:r>
               <w:rPr>
@@ -4375,7 +4377,7 @@
               <w:lang w:val="en-GB" w:eastAsia="en-GB"/>
             </w:rPr>
           </w:pPr>
-          <w:hyperlink w:anchor="_Toc50617032" w:history="1">
+          <w:hyperlink w:anchor="_Toc50629737" w:history="1">
             <w:r>
               <w:rPr>
                 <w:rStyle w:val="Hyperlink"/>
@@ -4423,7 +4425,7 @@
                 <w:noProof/>
                 <w:webHidden/>
               </w:rPr>
-              <w:instrText xml:space="preserve"> PAGEREF _Toc50617032 \h </w:instrText>
+              <w:instrText xml:space="preserve"> PAGEREF _Toc50629737 \h </w:instrText>
             </w:r>
             <w:r>
               <w:rPr>
@@ -4443,7 +4445,7 @@
                 <w:noProof/>
                 <w:webHidden/>
               </w:rPr>
-              <w:t>26</w:t>
+              <w:t>28</w:t>
             </w:r>
             <w:r>
               <w:rPr>
@@ -4467,7 +4469,7 @@
               <w:lang w:val="en-GB" w:eastAsia="en-GB"/>
             </w:rPr>
           </w:pPr>
-          <w:hyperlink w:anchor="_Toc50617033" w:history="1">
+          <w:hyperlink w:anchor="_Toc50629738" w:history="1">
             <w:r>
               <w:rPr>
                 <w:rStyle w:val="Hyperlink"/>
@@ -4509,7 +4511,7 @@
                 <w:noProof/>
                 <w:webHidden/>
               </w:rPr>
-              <w:instrText xml:space="preserve"> PAGEREF _Toc50617033 \h </w:instrText>
+              <w:instrText xml:space="preserve"> PAGEREF _Toc50629738 \h </w:instrText>
             </w:r>
             <w:r>
               <w:rPr>
@@ -4529,7 +4531,7 @@
                 <w:noProof/>
                 <w:webHidden/>
               </w:rPr>
-              <w:t>27</w:t>
+              <w:t>29</w:t>
             </w:r>
             <w:r>
               <w:rPr>
@@ -4553,7 +4555,7 @@
               <w:lang w:val="en-GB" w:eastAsia="en-GB"/>
             </w:rPr>
           </w:pPr>
-          <w:hyperlink w:anchor="_Toc50617034" w:history="1">
+          <w:hyperlink w:anchor="_Toc50629739" w:history="1">
             <w:r>
               <w:rPr>
                 <w:rStyle w:val="Hyperlink"/>
@@ -4610,7 +4612,7 @@
                 <w:noProof/>
                 <w:webHidden/>
               </w:rPr>
-              <w:instrText xml:space="preserve"> PAGEREF _Toc50617034 \h </w:instrText>
+              <w:instrText xml:space="preserve"> PAGEREF _Toc50629739 \h </w:instrText>
             </w:r>
             <w:r>
               <w:rPr>
@@ -4630,7 +4632,7 @@
                 <w:noProof/>
                 <w:webHidden/>
               </w:rPr>
-              <w:t>28</w:t>
+              <w:t>30</w:t>
             </w:r>
             <w:r>
               <w:rPr>
@@ -4654,7 +4656,7 @@
               <w:lang w:val="en-GB" w:eastAsia="en-GB"/>
             </w:rPr>
           </w:pPr>
-          <w:hyperlink w:anchor="_Toc50617035" w:history="1">
+          <w:hyperlink w:anchor="_Toc50629740" w:history="1">
             <w:r>
               <w:rPr>
                 <w:rStyle w:val="Hyperlink"/>
@@ -4696,7 +4698,7 @@
                 <w:noProof/>
                 <w:webHidden/>
               </w:rPr>
-              <w:instrText xml:space="preserve"> PAGEREF _Toc50617035 \h </w:instrText>
+              <w:instrText xml:space="preserve"> PAGEREF _Toc50629740 \h </w:instrText>
             </w:r>
             <w:r>
               <w:rPr>
@@ -4716,7 +4718,7 @@
                 <w:noProof/>
                 <w:webHidden/>
               </w:rPr>
-              <w:t>29</w:t>
+              <w:t>31</w:t>
             </w:r>
             <w:r>
               <w:rPr>
@@ -4740,7 +4742,7 @@
               <w:lang w:val="en-GB" w:eastAsia="en-GB"/>
             </w:rPr>
           </w:pPr>
-          <w:hyperlink w:anchor="_Toc50617036" w:history="1">
+          <w:hyperlink w:anchor="_Toc50629741" w:history="1">
             <w:r>
               <w:rPr>
                 <w:rStyle w:val="Hyperlink"/>
@@ -4782,7 +4784,7 @@
                 <w:noProof/>
                 <w:webHidden/>
               </w:rPr>
-              <w:instrText xml:space="preserve"> PAGEREF _Toc50617036 \h </w:instrText>
+              <w:instrText xml:space="preserve"> PAGEREF _Toc50629741 \h </w:instrText>
             </w:r>
             <w:r>
               <w:rPr>
@@ -4802,7 +4804,7 @@
                 <w:noProof/>
                 <w:webHidden/>
               </w:rPr>
-              <w:t>29</w:t>
+              <w:t>31</w:t>
             </w:r>
             <w:r>
               <w:rPr>
@@ -4826,7 +4828,7 @@
               <w:lang w:val="en-GB" w:eastAsia="en-GB"/>
             </w:rPr>
           </w:pPr>
-          <w:hyperlink w:anchor="_Toc50617037" w:history="1">
+          <w:hyperlink w:anchor="_Toc50629742" w:history="1">
             <w:r>
               <w:rPr>
                 <w:rStyle w:val="Hyperlink"/>
@@ -4868,7 +4870,7 @@
                 <w:noProof/>
                 <w:webHidden/>
               </w:rPr>
-              <w:instrText xml:space="preserve"> PAGEREF _Toc50617037 \h </w:instrText>
+              <w:instrText xml:space="preserve"> PAGEREF _Toc50629742 \h </w:instrText>
             </w:r>
             <w:r>
               <w:rPr>
@@ -4888,7 +4890,7 @@
                 <w:noProof/>
                 <w:webHidden/>
               </w:rPr>
-              <w:t>29</w:t>
+              <w:t>31</w:t>
             </w:r>
             <w:r>
               <w:rPr>
@@ -4912,7 +4914,7 @@
               <w:lang w:val="en-GB" w:eastAsia="en-GB"/>
             </w:rPr>
           </w:pPr>
-          <w:hyperlink w:anchor="_Toc50617038" w:history="1">
+          <w:hyperlink w:anchor="_Toc50629743" w:history="1">
             <w:r>
               <w:rPr>
                 <w:rStyle w:val="Hyperlink"/>
@@ -4954,7 +4956,7 @@
                 <w:noProof/>
                 <w:webHidden/>
               </w:rPr>
-              <w:instrText xml:space="preserve"> PAGEREF _Toc50617038 \h </w:instrText>
+              <w:instrText xml:space="preserve"> PAGEREF _Toc50629743 \h </w:instrText>
             </w:r>
             <w:r>
               <w:rPr>
@@ -4974,7 +4976,7 @@
                 <w:noProof/>
                 <w:webHidden/>
               </w:rPr>
-              <w:t>30</w:t>
+              <w:t>32</w:t>
             </w:r>
             <w:r>
               <w:rPr>
@@ -4998,7 +5000,7 @@
               <w:lang w:val="en-GB" w:eastAsia="en-GB"/>
             </w:rPr>
           </w:pPr>
-          <w:hyperlink w:anchor="_Toc50617039" w:history="1">
+          <w:hyperlink w:anchor="_Toc50629744" w:history="1">
             <w:r>
               <w:rPr>
                 <w:rStyle w:val="Hyperlink"/>
@@ -5040,7 +5042,7 @@
                 <w:noProof/>
                 <w:webHidden/>
               </w:rPr>
-              <w:instrText xml:space="preserve"> PAGEREF _Toc50617039 \h </w:instrText>
+              <w:instrText xml:space="preserve"> PAGEREF _Toc50629744 \h </w:instrText>
             </w:r>
             <w:r>
               <w:rPr>
@@ -5060,7 +5062,7 @@
                 <w:noProof/>
                 <w:webHidden/>
               </w:rPr>
-              <w:t>30</w:t>
+              <w:t>32</w:t>
             </w:r>
             <w:r>
               <w:rPr>
@@ -5084,7 +5086,7 @@
               <w:lang w:val="en-GB" w:eastAsia="en-GB"/>
             </w:rPr>
           </w:pPr>
-          <w:hyperlink w:anchor="_Toc50617040" w:history="1">
+          <w:hyperlink w:anchor="_Toc50629745" w:history="1">
             <w:r>
               <w:rPr>
                 <w:rStyle w:val="Hyperlink"/>
@@ -5126,7 +5128,7 @@
                 <w:noProof/>
                 <w:webHidden/>
               </w:rPr>
-              <w:instrText xml:space="preserve"> PAGEREF _Toc50617040 \h </w:instrText>
+              <w:instrText xml:space="preserve"> PAGEREF _Toc50629745 \h </w:instrText>
             </w:r>
             <w:r>
               <w:rPr>
@@ -5146,7 +5148,7 @@
                 <w:noProof/>
                 <w:webHidden/>
               </w:rPr>
-              <w:t>30</w:t>
+              <w:t>32</w:t>
             </w:r>
             <w:r>
               <w:rPr>
@@ -5170,7 +5172,7 @@
               <w:lang w:val="en-GB" w:eastAsia="en-GB"/>
             </w:rPr>
           </w:pPr>
-          <w:hyperlink w:anchor="_Toc50617041" w:history="1">
+          <w:hyperlink w:anchor="_Toc50629746" w:history="1">
             <w:r>
               <w:rPr>
                 <w:rStyle w:val="Hyperlink"/>
@@ -5212,7 +5214,7 @@
                 <w:noProof/>
                 <w:webHidden/>
               </w:rPr>
-              <w:instrText xml:space="preserve"> PAGEREF _Toc50617041 \h </w:instrText>
+              <w:instrText xml:space="preserve"> PAGEREF _Toc50629746 \h </w:instrText>
             </w:r>
             <w:r>
               <w:rPr>
@@ -5232,7 +5234,7 @@
                 <w:noProof/>
                 <w:webHidden/>
               </w:rPr>
-              <w:t>31</w:t>
+              <w:t>33</w:t>
             </w:r>
             <w:r>
               <w:rPr>
@@ -5256,7 +5258,7 @@
               <w:lang w:val="en-GB" w:eastAsia="en-GB"/>
             </w:rPr>
           </w:pPr>
-          <w:hyperlink w:anchor="_Toc50617042" w:history="1">
+          <w:hyperlink w:anchor="_Toc50629747" w:history="1">
             <w:r>
               <w:rPr>
                 <w:rStyle w:val="Hyperlink"/>
@@ -5298,7 +5300,7 @@
                 <w:noProof/>
                 <w:webHidden/>
               </w:rPr>
-              <w:instrText xml:space="preserve"> PAGEREF _Toc50617042 \h </w:instrText>
+              <w:instrText xml:space="preserve"> PAGEREF _Toc50629747 \h </w:instrText>
             </w:r>
             <w:r>
               <w:rPr>
@@ -5318,7 +5320,7 @@
                 <w:noProof/>
                 <w:webHidden/>
               </w:rPr>
-              <w:t>31</w:t>
+              <w:t>33</w:t>
             </w:r>
             <w:r>
               <w:rPr>
@@ -5342,7 +5344,7 @@
               <w:lang w:val="en-GB" w:eastAsia="en-GB"/>
             </w:rPr>
           </w:pPr>
-          <w:hyperlink w:anchor="_Toc50617043" w:history="1">
+          <w:hyperlink w:anchor="_Toc50629748" w:history="1">
             <w:r>
               <w:rPr>
                 <w:rStyle w:val="Hyperlink"/>
@@ -5384,7 +5386,7 @@
                 <w:noProof/>
                 <w:webHidden/>
               </w:rPr>
-              <w:instrText xml:space="preserve"> PAGEREF _Toc50617043 \h </w:instrText>
+              <w:instrText xml:space="preserve"> PAGEREF _Toc50629748 \h </w:instrText>
             </w:r>
             <w:r>
               <w:rPr>
@@ -5404,7 +5406,7 @@
                 <w:noProof/>
                 <w:webHidden/>
               </w:rPr>
-              <w:t>33</w:t>
+              <w:t>35</w:t>
             </w:r>
             <w:r>
               <w:rPr>
@@ -5428,7 +5430,7 @@
               <w:lang w:val="en-GB" w:eastAsia="en-GB"/>
             </w:rPr>
           </w:pPr>
-          <w:hyperlink w:anchor="_Toc50617049" w:history="1">
+          <w:hyperlink w:anchor="_Toc50629754" w:history="1">
             <w:r>
               <w:rPr>
                 <w:rStyle w:val="Hyperlink"/>
@@ -5476,7 +5478,7 @@
                 <w:noProof/>
                 <w:webHidden/>
               </w:rPr>
-              <w:instrText xml:space="preserve"> PAGEREF _Toc50617049 \h </w:instrText>
+              <w:instrText xml:space="preserve"> PAGEREF _Toc50629754 \h </w:instrText>
             </w:r>
             <w:r>
               <w:rPr>
@@ -5496,7 +5498,7 @@
                 <w:noProof/>
                 <w:webHidden/>
               </w:rPr>
-              <w:t>33</w:t>
+              <w:t>35</w:t>
             </w:r>
             <w:r>
               <w:rPr>
@@ -5520,7 +5522,7 @@
               <w:lang w:val="en-GB" w:eastAsia="en-GB"/>
             </w:rPr>
           </w:pPr>
-          <w:hyperlink w:anchor="_Toc50617050" w:history="1">
+          <w:hyperlink w:anchor="_Toc50629755" w:history="1">
             <w:r>
               <w:rPr>
                 <w:rStyle w:val="Hyperlink"/>
@@ -5568,7 +5570,7 @@
                 <w:noProof/>
                 <w:webHidden/>
               </w:rPr>
-              <w:instrText xml:space="preserve"> PAGEREF _Toc50617050 \h </w:instrText>
+              <w:instrText xml:space="preserve"> PAGEREF _Toc50629755 \h </w:instrText>
             </w:r>
             <w:r>
               <w:rPr>
@@ -5588,7 +5590,7 @@
                 <w:noProof/>
                 <w:webHidden/>
               </w:rPr>
-              <w:t>33</w:t>
+              <w:t>35</w:t>
             </w:r>
             <w:r>
               <w:rPr>
@@ -5612,7 +5614,7 @@
               <w:lang w:val="en-GB" w:eastAsia="en-GB"/>
             </w:rPr>
           </w:pPr>
-          <w:hyperlink w:anchor="_Toc50617051" w:history="1">
+          <w:hyperlink w:anchor="_Toc50629756" w:history="1">
             <w:r>
               <w:rPr>
                 <w:rStyle w:val="Hyperlink"/>
@@ -5660,7 +5662,7 @@
                 <w:noProof/>
                 <w:webHidden/>
               </w:rPr>
-              <w:instrText xml:space="preserve"> PAGEREF _Toc50617051 \h </w:instrText>
+              <w:instrText xml:space="preserve"> PAGEREF _Toc50629756 \h </w:instrText>
             </w:r>
             <w:r>
               <w:rPr>
@@ -5680,7 +5682,7 @@
                 <w:noProof/>
                 <w:webHidden/>
               </w:rPr>
-              <w:t>33</w:t>
+              <w:t>35</w:t>
             </w:r>
             <w:r>
               <w:rPr>
@@ -5704,7 +5706,7 @@
               <w:lang w:val="en-GB" w:eastAsia="en-GB"/>
             </w:rPr>
           </w:pPr>
-          <w:hyperlink w:anchor="_Toc50617052" w:history="1">
+          <w:hyperlink w:anchor="_Toc50629757" w:history="1">
             <w:r>
               <w:rPr>
                 <w:rStyle w:val="Hyperlink"/>
@@ -5746,7 +5748,7 @@
                 <w:noProof/>
                 <w:webHidden/>
               </w:rPr>
-              <w:instrText xml:space="preserve"> PAGEREF _Toc50617052 \h </w:instrText>
+              <w:instrText xml:space="preserve"> PAGEREF _Toc50629757 \h </w:instrText>
             </w:r>
             <w:r>
               <w:rPr>
@@ -5766,7 +5768,7 @@
                 <w:noProof/>
                 <w:webHidden/>
               </w:rPr>
-              <w:t>34</w:t>
+              <w:t>36</w:t>
             </w:r>
             <w:r>
               <w:rPr>
@@ -5790,7 +5792,7 @@
               <w:lang w:val="en-GB" w:eastAsia="en-GB"/>
             </w:rPr>
           </w:pPr>
-          <w:hyperlink w:anchor="_Toc50617054" w:history="1">
+          <w:hyperlink w:anchor="_Toc50629759" w:history="1">
             <w:r>
               <w:rPr>
                 <w:rStyle w:val="Hyperlink"/>
@@ -5838,7 +5840,7 @@
                 <w:noProof/>
                 <w:webHidden/>
               </w:rPr>
-              <w:instrText xml:space="preserve"> PAGEREF _Toc50617054 \h </w:instrText>
+              <w:instrText xml:space="preserve"> PAGEREF _Toc50629759 \h </w:instrText>
             </w:r>
             <w:r>
               <w:rPr>
@@ -5858,7 +5860,7 @@
                 <w:noProof/>
                 <w:webHidden/>
               </w:rPr>
-              <w:t>34</w:t>
+              <w:t>36</w:t>
             </w:r>
             <w:r>
               <w:rPr>
@@ -5882,7 +5884,7 @@
               <w:lang w:val="en-GB" w:eastAsia="en-GB"/>
             </w:rPr>
           </w:pPr>
-          <w:hyperlink w:anchor="_Toc50617055" w:history="1">
+          <w:hyperlink w:anchor="_Toc50629760" w:history="1">
             <w:r>
               <w:rPr>
                 <w:rStyle w:val="Hyperlink"/>
@@ -5924,7 +5926,7 @@
                 <w:noProof/>
                 <w:webHidden/>
               </w:rPr>
-              <w:instrText xml:space="preserve"> PAGEREF _Toc50617055 \h </w:instrText>
+              <w:instrText xml:space="preserve"> PAGEREF _Toc50629760 \h </w:instrText>
             </w:r>
             <w:r>
               <w:rPr>
@@ -5944,7 +5946,7 @@
                 <w:noProof/>
                 <w:webHidden/>
               </w:rPr>
-              <w:t>36</w:t>
+              <w:t>38</w:t>
             </w:r>
             <w:r>
               <w:rPr>
@@ -5968,7 +5970,7 @@
               <w:lang w:val="en-GB" w:eastAsia="en-GB"/>
             </w:rPr>
           </w:pPr>
-          <w:hyperlink w:anchor="_Toc50617056" w:history="1">
+          <w:hyperlink w:anchor="_Toc50629761" w:history="1">
             <w:r>
               <w:rPr>
                 <w:rStyle w:val="Hyperlink"/>
@@ -6010,7 +6012,7 @@
                 <w:noProof/>
                 <w:webHidden/>
               </w:rPr>
-              <w:instrText xml:space="preserve"> PAGEREF _Toc50617056 \h </w:instrText>
+              <w:instrText xml:space="preserve"> PAGEREF _Toc50629761 \h </w:instrText>
             </w:r>
             <w:r>
               <w:rPr>
@@ -6030,7 +6032,7 @@
                 <w:noProof/>
                 <w:webHidden/>
               </w:rPr>
-              <w:t>37</w:t>
+              <w:t>39</w:t>
             </w:r>
             <w:r>
               <w:rPr>
@@ -6068,7 +6070,7 @@
         <w:spacing w:after="120"/>
         <w:ind w:left="714" w:hanging="357"/>
       </w:pPr>
-      <w:bookmarkStart w:id="1" w:name="_Toc50616984"/>
+      <w:bookmarkStart w:id="1" w:name="_Toc50629689"/>
       <w:r>
         <w:lastRenderedPageBreak/>
         <w:t>Introduction</w:t>
@@ -6079,7 +6081,7 @@
       <w:pPr>
         <w:pStyle w:val="Heading2"/>
       </w:pPr>
-      <w:bookmarkStart w:id="2" w:name="_Toc50616985"/>
+      <w:bookmarkStart w:id="2" w:name="_Toc50629690"/>
       <w:r>
         <w:t>What the Project Aimed to Deliver</w:t>
       </w:r>
@@ -6155,7 +6157,7 @@
       <w:pPr>
         <w:pStyle w:val="Heading2"/>
       </w:pPr>
-      <w:bookmarkStart w:id="3" w:name="_Toc50616986"/>
+      <w:bookmarkStart w:id="3" w:name="_Toc50629691"/>
       <w:r>
         <w:t xml:space="preserve">How the Project Delivery was </w:t>
       </w:r>
@@ -6248,7 +6250,7 @@
         <w:ind w:left="714" w:hanging="357"/>
       </w:pPr>
       <w:bookmarkStart w:id="4" w:name="_Ref50574732"/>
-      <w:bookmarkStart w:id="5" w:name="_Toc50616987"/>
+      <w:bookmarkStart w:id="5" w:name="_Toc50629692"/>
       <w:r>
         <w:lastRenderedPageBreak/>
         <w:t>Background</w:t>
@@ -6263,7 +6265,7 @@
       <w:pPr>
         <w:pStyle w:val="Heading2"/>
       </w:pPr>
-      <w:bookmarkStart w:id="6" w:name="_Toc50616988"/>
+      <w:bookmarkStart w:id="6" w:name="_Toc50629693"/>
       <w:r>
         <w:t xml:space="preserve">Credit Card Fraud Detection: </w:t>
       </w:r>
@@ -6397,7 +6399,7 @@
       <w:pPr>
         <w:pStyle w:val="Heading2"/>
       </w:pPr>
-      <w:bookmarkStart w:id="8" w:name="_Toc50616989"/>
+      <w:bookmarkStart w:id="8" w:name="_Toc50629694"/>
       <w:r>
         <w:lastRenderedPageBreak/>
         <w:t>Credit Card Fraud Detection: In Context – My Dataset</w:t>
@@ -6463,7 +6465,7 @@
         <w:spacing w:after="120"/>
         <w:ind w:left="714" w:hanging="357"/>
       </w:pPr>
-      <w:bookmarkStart w:id="9" w:name="_Toc50616990"/>
+      <w:bookmarkStart w:id="9" w:name="_Toc50629695"/>
       <w:r>
         <w:lastRenderedPageBreak/>
         <w:t>Requirements:</w:t>
@@ -6478,7 +6480,7 @@
       <w:pPr>
         <w:pStyle w:val="Heading2"/>
       </w:pPr>
-      <w:bookmarkStart w:id="10" w:name="_Toc50616991"/>
+      <w:bookmarkStart w:id="10" w:name="_Toc50629696"/>
       <w:r>
         <w:t xml:space="preserve">High Level </w:t>
       </w:r>
@@ -6593,7 +6595,7 @@
       <w:pPr>
         <w:pStyle w:val="Heading2"/>
       </w:pPr>
-      <w:bookmarkStart w:id="11" w:name="_Toc50616992"/>
+      <w:bookmarkStart w:id="11" w:name="_Toc50629697"/>
       <w:r>
         <w:t>Project Architecture Diagram</w:t>
       </w:r>
@@ -6695,7 +6697,7 @@
       </w:pPr>
       <w:bookmarkStart w:id="12" w:name="_Ref47543785"/>
       <w:bookmarkStart w:id="13" w:name="_Ref47556387"/>
-      <w:bookmarkStart w:id="14" w:name="_Toc50616993"/>
+      <w:bookmarkStart w:id="14" w:name="_Toc50629698"/>
       <w:r>
         <w:lastRenderedPageBreak/>
         <w:t xml:space="preserve">High Level </w:t>
@@ -6757,7 +6759,9 @@
         </w:rPr>
       </w:pPr>
       <w:bookmarkStart w:id="19" w:name="_Toc50616994"/>
+      <w:bookmarkStart w:id="20" w:name="_Toc50629699"/>
       <w:bookmarkEnd w:id="19"/>
+      <w:bookmarkEnd w:id="20"/>
     </w:p>
     <w:p>
       <w:pPr>
@@ -6779,8 +6783,10 @@
           <w:szCs w:val="24"/>
         </w:rPr>
       </w:pPr>
-      <w:bookmarkStart w:id="20" w:name="_Toc50616995"/>
-      <w:bookmarkEnd w:id="20"/>
+      <w:bookmarkStart w:id="21" w:name="_Toc50616995"/>
+      <w:bookmarkStart w:id="22" w:name="_Toc50629700"/>
+      <w:bookmarkEnd w:id="21"/>
+      <w:bookmarkEnd w:id="22"/>
     </w:p>
     <w:p>
       <w:pPr>
@@ -6802,8 +6808,10 @@
           <w:szCs w:val="24"/>
         </w:rPr>
       </w:pPr>
-      <w:bookmarkStart w:id="21" w:name="_Toc50616996"/>
-      <w:bookmarkEnd w:id="21"/>
+      <w:bookmarkStart w:id="23" w:name="_Toc50616996"/>
+      <w:bookmarkStart w:id="24" w:name="_Toc50629701"/>
+      <w:bookmarkEnd w:id="23"/>
+      <w:bookmarkEnd w:id="24"/>
     </w:p>
     <w:p>
       <w:pPr>
@@ -6825,21 +6833,23 @@
           <w:szCs w:val="24"/>
         </w:rPr>
       </w:pPr>
-      <w:bookmarkStart w:id="22" w:name="_Toc50616997"/>
-      <w:bookmarkEnd w:id="22"/>
+      <w:bookmarkStart w:id="25" w:name="_Toc50616997"/>
+      <w:bookmarkStart w:id="26" w:name="_Toc50629702"/>
+      <w:bookmarkEnd w:id="25"/>
+      <w:bookmarkEnd w:id="26"/>
     </w:p>
     <w:p>
       <w:pPr>
         <w:pStyle w:val="Heading3"/>
       </w:pPr>
-      <w:bookmarkStart w:id="23" w:name="_Toc50616998"/>
+      <w:bookmarkStart w:id="27" w:name="_Toc50629703"/>
       <w:r>
         <w:t>Prototype</w:t>
       </w:r>
       <w:r>
         <w:t xml:space="preserve"> Development</w:t>
       </w:r>
-      <w:bookmarkEnd w:id="23"/>
+      <w:bookmarkEnd w:id="27"/>
     </w:p>
     <w:p/>
     <w:p>
@@ -6956,11 +6966,11 @@
       <w:pPr>
         <w:pStyle w:val="Heading3"/>
       </w:pPr>
-      <w:bookmarkStart w:id="24" w:name="_Toc50616999"/>
+      <w:bookmarkStart w:id="28" w:name="_Toc50629704"/>
       <w:r>
         <w:t>Final Project Deliverable</w:t>
       </w:r>
-      <w:bookmarkEnd w:id="24"/>
+      <w:bookmarkEnd w:id="28"/>
     </w:p>
     <w:p/>
     <w:p>
@@ -7121,31 +7131,28 @@
           <w:szCs w:val="24"/>
         </w:rPr>
       </w:pPr>
-      <w:bookmarkStart w:id="25" w:name="_Toc47199619"/>
-      <w:bookmarkStart w:id="26" w:name="_Toc47199859"/>
-      <w:bookmarkStart w:id="27" w:name="_Toc47558838"/>
-      <w:bookmarkStart w:id="28" w:name="_Toc47636912"/>
-      <w:bookmarkStart w:id="29" w:name="_Toc47636952"/>
-      <w:bookmarkStart w:id="30" w:name="_Toc47721434"/>
-      <w:bookmarkStart w:id="31" w:name="_Toc48242479"/>
-      <w:bookmarkStart w:id="32" w:name="_Toc48248685"/>
-      <w:bookmarkStart w:id="33" w:name="_Toc48255003"/>
-      <w:bookmarkStart w:id="34" w:name="_Toc48260220"/>
-      <w:bookmarkStart w:id="35" w:name="_Toc48309578"/>
-      <w:bookmarkStart w:id="36" w:name="_Toc48315341"/>
-      <w:bookmarkStart w:id="37" w:name="_Toc48316180"/>
-      <w:bookmarkStart w:id="38" w:name="_Toc48316707"/>
-      <w:bookmarkStart w:id="39" w:name="_Toc48317008"/>
-      <w:bookmarkStart w:id="40" w:name="_Toc48927923"/>
-      <w:bookmarkStart w:id="41" w:name="_Toc48927974"/>
-      <w:bookmarkStart w:id="42" w:name="_Toc48928481"/>
-      <w:bookmarkStart w:id="43" w:name="_Toc48931109"/>
-      <w:bookmarkStart w:id="44" w:name="_Toc48931175"/>
-      <w:bookmarkStart w:id="45" w:name="_Toc50617000"/>
-      <w:bookmarkEnd w:id="25"/>
-      <w:bookmarkEnd w:id="26"/>
-      <w:bookmarkEnd w:id="27"/>
-      <w:bookmarkEnd w:id="28"/>
+      <w:bookmarkStart w:id="29" w:name="_Toc47199619"/>
+      <w:bookmarkStart w:id="30" w:name="_Toc47199859"/>
+      <w:bookmarkStart w:id="31" w:name="_Toc47558838"/>
+      <w:bookmarkStart w:id="32" w:name="_Toc47636912"/>
+      <w:bookmarkStart w:id="33" w:name="_Toc47636952"/>
+      <w:bookmarkStart w:id="34" w:name="_Toc47721434"/>
+      <w:bookmarkStart w:id="35" w:name="_Toc48242479"/>
+      <w:bookmarkStart w:id="36" w:name="_Toc48248685"/>
+      <w:bookmarkStart w:id="37" w:name="_Toc48255003"/>
+      <w:bookmarkStart w:id="38" w:name="_Toc48260220"/>
+      <w:bookmarkStart w:id="39" w:name="_Toc48309578"/>
+      <w:bookmarkStart w:id="40" w:name="_Toc48315341"/>
+      <w:bookmarkStart w:id="41" w:name="_Toc48316180"/>
+      <w:bookmarkStart w:id="42" w:name="_Toc48316707"/>
+      <w:bookmarkStart w:id="43" w:name="_Toc48317008"/>
+      <w:bookmarkStart w:id="44" w:name="_Toc48927923"/>
+      <w:bookmarkStart w:id="45" w:name="_Toc48927974"/>
+      <w:bookmarkStart w:id="46" w:name="_Toc48928481"/>
+      <w:bookmarkStart w:id="47" w:name="_Toc48931109"/>
+      <w:bookmarkStart w:id="48" w:name="_Toc48931175"/>
+      <w:bookmarkStart w:id="49" w:name="_Toc50617000"/>
+      <w:bookmarkStart w:id="50" w:name="_Toc50629705"/>
       <w:bookmarkEnd w:id="29"/>
       <w:bookmarkEnd w:id="30"/>
       <w:bookmarkEnd w:id="31"/>
@@ -7163,6 +7170,11 @@
       <w:bookmarkEnd w:id="43"/>
       <w:bookmarkEnd w:id="44"/>
       <w:bookmarkEnd w:id="45"/>
+      <w:bookmarkEnd w:id="46"/>
+      <w:bookmarkEnd w:id="47"/>
+      <w:bookmarkEnd w:id="48"/>
+      <w:bookmarkEnd w:id="49"/>
+      <w:bookmarkEnd w:id="50"/>
     </w:p>
     <w:p>
       <w:pPr>
@@ -7184,32 +7196,28 @@
           <w:szCs w:val="24"/>
         </w:rPr>
       </w:pPr>
-      <w:bookmarkStart w:id="46" w:name="_Toc47199620"/>
-      <w:bookmarkStart w:id="47" w:name="_Toc47199860"/>
-      <w:bookmarkStart w:id="48" w:name="_Toc47558839"/>
-      <w:bookmarkStart w:id="49" w:name="_Toc47636913"/>
-      <w:bookmarkStart w:id="50" w:name="_Toc47636953"/>
-      <w:bookmarkStart w:id="51" w:name="_Toc47721435"/>
-      <w:bookmarkStart w:id="52" w:name="_Toc48242480"/>
-      <w:bookmarkStart w:id="53" w:name="_Toc48248686"/>
-      <w:bookmarkStart w:id="54" w:name="_Toc48255004"/>
-      <w:bookmarkStart w:id="55" w:name="_Toc48260221"/>
-      <w:bookmarkStart w:id="56" w:name="_Toc48309579"/>
-      <w:bookmarkStart w:id="57" w:name="_Toc48315342"/>
-      <w:bookmarkStart w:id="58" w:name="_Toc48316181"/>
-      <w:bookmarkStart w:id="59" w:name="_Toc48316708"/>
-      <w:bookmarkStart w:id="60" w:name="_Toc48317009"/>
-      <w:bookmarkStart w:id="61" w:name="_Toc48927924"/>
-      <w:bookmarkStart w:id="62" w:name="_Toc48927975"/>
-      <w:bookmarkStart w:id="63" w:name="_Toc48928482"/>
-      <w:bookmarkStart w:id="64" w:name="_Toc48931110"/>
-      <w:bookmarkStart w:id="65" w:name="_Toc48931176"/>
-      <w:bookmarkStart w:id="66" w:name="_Toc50617001"/>
-      <w:bookmarkEnd w:id="46"/>
-      <w:bookmarkEnd w:id="47"/>
-      <w:bookmarkEnd w:id="48"/>
-      <w:bookmarkEnd w:id="49"/>
-      <w:bookmarkEnd w:id="50"/>
+      <w:bookmarkStart w:id="51" w:name="_Toc47199620"/>
+      <w:bookmarkStart w:id="52" w:name="_Toc47199860"/>
+      <w:bookmarkStart w:id="53" w:name="_Toc47558839"/>
+      <w:bookmarkStart w:id="54" w:name="_Toc47636913"/>
+      <w:bookmarkStart w:id="55" w:name="_Toc47636953"/>
+      <w:bookmarkStart w:id="56" w:name="_Toc47721435"/>
+      <w:bookmarkStart w:id="57" w:name="_Toc48242480"/>
+      <w:bookmarkStart w:id="58" w:name="_Toc48248686"/>
+      <w:bookmarkStart w:id="59" w:name="_Toc48255004"/>
+      <w:bookmarkStart w:id="60" w:name="_Toc48260221"/>
+      <w:bookmarkStart w:id="61" w:name="_Toc48309579"/>
+      <w:bookmarkStart w:id="62" w:name="_Toc48315342"/>
+      <w:bookmarkStart w:id="63" w:name="_Toc48316181"/>
+      <w:bookmarkStart w:id="64" w:name="_Toc48316708"/>
+      <w:bookmarkStart w:id="65" w:name="_Toc48317009"/>
+      <w:bookmarkStart w:id="66" w:name="_Toc48927924"/>
+      <w:bookmarkStart w:id="67" w:name="_Toc48927975"/>
+      <w:bookmarkStart w:id="68" w:name="_Toc48928482"/>
+      <w:bookmarkStart w:id="69" w:name="_Toc48931110"/>
+      <w:bookmarkStart w:id="70" w:name="_Toc48931176"/>
+      <w:bookmarkStart w:id="71" w:name="_Toc50617001"/>
+      <w:bookmarkStart w:id="72" w:name="_Toc50629706"/>
       <w:bookmarkEnd w:id="51"/>
       <w:bookmarkEnd w:id="52"/>
       <w:bookmarkEnd w:id="53"/>
@@ -7226,6 +7234,12 @@
       <w:bookmarkEnd w:id="64"/>
       <w:bookmarkEnd w:id="65"/>
       <w:bookmarkEnd w:id="66"/>
+      <w:bookmarkEnd w:id="67"/>
+      <w:bookmarkEnd w:id="68"/>
+      <w:bookmarkEnd w:id="69"/>
+      <w:bookmarkEnd w:id="70"/>
+      <w:bookmarkEnd w:id="71"/>
+      <w:bookmarkEnd w:id="72"/>
     </w:p>
     <w:p>
       <w:pPr>
@@ -7247,33 +7261,28 @@
           <w:szCs w:val="24"/>
         </w:rPr>
       </w:pPr>
-      <w:bookmarkStart w:id="67" w:name="_Toc47199621"/>
-      <w:bookmarkStart w:id="68" w:name="_Toc47199861"/>
-      <w:bookmarkStart w:id="69" w:name="_Toc47558840"/>
-      <w:bookmarkStart w:id="70" w:name="_Toc47636914"/>
-      <w:bookmarkStart w:id="71" w:name="_Toc47636954"/>
-      <w:bookmarkStart w:id="72" w:name="_Toc47721436"/>
-      <w:bookmarkStart w:id="73" w:name="_Toc48242481"/>
-      <w:bookmarkStart w:id="74" w:name="_Toc48248687"/>
-      <w:bookmarkStart w:id="75" w:name="_Toc48255005"/>
-      <w:bookmarkStart w:id="76" w:name="_Toc48260222"/>
-      <w:bookmarkStart w:id="77" w:name="_Toc48309580"/>
-      <w:bookmarkStart w:id="78" w:name="_Toc48315343"/>
-      <w:bookmarkStart w:id="79" w:name="_Toc48316182"/>
-      <w:bookmarkStart w:id="80" w:name="_Toc48316709"/>
-      <w:bookmarkStart w:id="81" w:name="_Toc48317010"/>
-      <w:bookmarkStart w:id="82" w:name="_Toc48927925"/>
-      <w:bookmarkStart w:id="83" w:name="_Toc48927976"/>
-      <w:bookmarkStart w:id="84" w:name="_Toc48928483"/>
-      <w:bookmarkStart w:id="85" w:name="_Toc48931111"/>
-      <w:bookmarkStart w:id="86" w:name="_Toc48931177"/>
-      <w:bookmarkStart w:id="87" w:name="_Toc50617002"/>
-      <w:bookmarkEnd w:id="67"/>
-      <w:bookmarkEnd w:id="68"/>
-      <w:bookmarkEnd w:id="69"/>
-      <w:bookmarkEnd w:id="70"/>
-      <w:bookmarkEnd w:id="71"/>
-      <w:bookmarkEnd w:id="72"/>
+      <w:bookmarkStart w:id="73" w:name="_Toc47199621"/>
+      <w:bookmarkStart w:id="74" w:name="_Toc47199861"/>
+      <w:bookmarkStart w:id="75" w:name="_Toc47558840"/>
+      <w:bookmarkStart w:id="76" w:name="_Toc47636914"/>
+      <w:bookmarkStart w:id="77" w:name="_Toc47636954"/>
+      <w:bookmarkStart w:id="78" w:name="_Toc47721436"/>
+      <w:bookmarkStart w:id="79" w:name="_Toc48242481"/>
+      <w:bookmarkStart w:id="80" w:name="_Toc48248687"/>
+      <w:bookmarkStart w:id="81" w:name="_Toc48255005"/>
+      <w:bookmarkStart w:id="82" w:name="_Toc48260222"/>
+      <w:bookmarkStart w:id="83" w:name="_Toc48309580"/>
+      <w:bookmarkStart w:id="84" w:name="_Toc48315343"/>
+      <w:bookmarkStart w:id="85" w:name="_Toc48316182"/>
+      <w:bookmarkStart w:id="86" w:name="_Toc48316709"/>
+      <w:bookmarkStart w:id="87" w:name="_Toc48317010"/>
+      <w:bookmarkStart w:id="88" w:name="_Toc48927925"/>
+      <w:bookmarkStart w:id="89" w:name="_Toc48927976"/>
+      <w:bookmarkStart w:id="90" w:name="_Toc48928483"/>
+      <w:bookmarkStart w:id="91" w:name="_Toc48931111"/>
+      <w:bookmarkStart w:id="92" w:name="_Toc48931177"/>
+      <w:bookmarkStart w:id="93" w:name="_Toc50617002"/>
+      <w:bookmarkStart w:id="94" w:name="_Toc50629707"/>
       <w:bookmarkEnd w:id="73"/>
       <w:bookmarkEnd w:id="74"/>
       <w:bookmarkEnd w:id="75"/>
@@ -7289,6 +7298,13 @@
       <w:bookmarkEnd w:id="85"/>
       <w:bookmarkEnd w:id="86"/>
       <w:bookmarkEnd w:id="87"/>
+      <w:bookmarkEnd w:id="88"/>
+      <w:bookmarkEnd w:id="89"/>
+      <w:bookmarkEnd w:id="90"/>
+      <w:bookmarkEnd w:id="91"/>
+      <w:bookmarkEnd w:id="92"/>
+      <w:bookmarkEnd w:id="93"/>
+      <w:bookmarkEnd w:id="94"/>
     </w:p>
     <w:p>
       <w:pPr>
@@ -7310,34 +7326,28 @@
           <w:szCs w:val="24"/>
         </w:rPr>
       </w:pPr>
-      <w:bookmarkStart w:id="88" w:name="_Toc47199622"/>
-      <w:bookmarkStart w:id="89" w:name="_Toc47199862"/>
-      <w:bookmarkStart w:id="90" w:name="_Toc47558841"/>
-      <w:bookmarkStart w:id="91" w:name="_Toc47636915"/>
-      <w:bookmarkStart w:id="92" w:name="_Toc47636955"/>
-      <w:bookmarkStart w:id="93" w:name="_Toc47721437"/>
-      <w:bookmarkStart w:id="94" w:name="_Toc48242482"/>
-      <w:bookmarkStart w:id="95" w:name="_Toc48248688"/>
-      <w:bookmarkStart w:id="96" w:name="_Toc48255006"/>
-      <w:bookmarkStart w:id="97" w:name="_Toc48260223"/>
-      <w:bookmarkStart w:id="98" w:name="_Toc48309581"/>
-      <w:bookmarkStart w:id="99" w:name="_Toc48315344"/>
-      <w:bookmarkStart w:id="100" w:name="_Toc48316183"/>
-      <w:bookmarkStart w:id="101" w:name="_Toc48316710"/>
-      <w:bookmarkStart w:id="102" w:name="_Toc48317011"/>
-      <w:bookmarkStart w:id="103" w:name="_Toc48927926"/>
-      <w:bookmarkStart w:id="104" w:name="_Toc48927977"/>
-      <w:bookmarkStart w:id="105" w:name="_Toc48928484"/>
-      <w:bookmarkStart w:id="106" w:name="_Toc48931112"/>
-      <w:bookmarkStart w:id="107" w:name="_Toc48931178"/>
-      <w:bookmarkStart w:id="108" w:name="_Toc50617003"/>
-      <w:bookmarkEnd w:id="88"/>
-      <w:bookmarkEnd w:id="89"/>
-      <w:bookmarkEnd w:id="90"/>
-      <w:bookmarkEnd w:id="91"/>
-      <w:bookmarkEnd w:id="92"/>
-      <w:bookmarkEnd w:id="93"/>
-      <w:bookmarkEnd w:id="94"/>
+      <w:bookmarkStart w:id="95" w:name="_Toc47199622"/>
+      <w:bookmarkStart w:id="96" w:name="_Toc47199862"/>
+      <w:bookmarkStart w:id="97" w:name="_Toc47558841"/>
+      <w:bookmarkStart w:id="98" w:name="_Toc47636915"/>
+      <w:bookmarkStart w:id="99" w:name="_Toc47636955"/>
+      <w:bookmarkStart w:id="100" w:name="_Toc47721437"/>
+      <w:bookmarkStart w:id="101" w:name="_Toc48242482"/>
+      <w:bookmarkStart w:id="102" w:name="_Toc48248688"/>
+      <w:bookmarkStart w:id="103" w:name="_Toc48255006"/>
+      <w:bookmarkStart w:id="104" w:name="_Toc48260223"/>
+      <w:bookmarkStart w:id="105" w:name="_Toc48309581"/>
+      <w:bookmarkStart w:id="106" w:name="_Toc48315344"/>
+      <w:bookmarkStart w:id="107" w:name="_Toc48316183"/>
+      <w:bookmarkStart w:id="108" w:name="_Toc48316710"/>
+      <w:bookmarkStart w:id="109" w:name="_Toc48317011"/>
+      <w:bookmarkStart w:id="110" w:name="_Toc48927926"/>
+      <w:bookmarkStart w:id="111" w:name="_Toc48927977"/>
+      <w:bookmarkStart w:id="112" w:name="_Toc48928484"/>
+      <w:bookmarkStart w:id="113" w:name="_Toc48931112"/>
+      <w:bookmarkStart w:id="114" w:name="_Toc48931178"/>
+      <w:bookmarkStart w:id="115" w:name="_Toc50617003"/>
+      <w:bookmarkStart w:id="116" w:name="_Toc50629708"/>
       <w:bookmarkEnd w:id="95"/>
       <w:bookmarkEnd w:id="96"/>
       <w:bookmarkEnd w:id="97"/>
@@ -7352,6 +7362,14 @@
       <w:bookmarkEnd w:id="106"/>
       <w:bookmarkEnd w:id="107"/>
       <w:bookmarkEnd w:id="108"/>
+      <w:bookmarkEnd w:id="109"/>
+      <w:bookmarkEnd w:id="110"/>
+      <w:bookmarkEnd w:id="111"/>
+      <w:bookmarkEnd w:id="112"/>
+      <w:bookmarkEnd w:id="113"/>
+      <w:bookmarkEnd w:id="114"/>
+      <w:bookmarkEnd w:id="115"/>
+      <w:bookmarkEnd w:id="116"/>
     </w:p>
     <w:p>
       <w:pPr>
@@ -7363,7 +7381,7 @@
         <w:spacing w:after="120"/>
         <w:ind w:left="714" w:hanging="357"/>
       </w:pPr>
-      <w:bookmarkStart w:id="109" w:name="_Toc50617004"/>
+      <w:bookmarkStart w:id="117" w:name="_Toc50629709"/>
       <w:r>
         <w:t>Project</w:t>
       </w:r>
@@ -7382,17 +7400,17 @@
       <w:r>
         <w:t xml:space="preserve"> – Azure Modelling</w:t>
       </w:r>
-      <w:bookmarkEnd w:id="109"/>
+      <w:bookmarkEnd w:id="117"/>
     </w:p>
     <w:p>
       <w:pPr>
         <w:pStyle w:val="Heading2"/>
       </w:pPr>
-      <w:bookmarkStart w:id="110" w:name="_Toc50617005"/>
+      <w:bookmarkStart w:id="118" w:name="_Toc50629710"/>
       <w:r>
         <w:t>The Machine Learning Workflow</w:t>
       </w:r>
-      <w:bookmarkEnd w:id="110"/>
+      <w:bookmarkEnd w:id="118"/>
     </w:p>
     <w:p>
       <w:pPr>
@@ -8290,7 +8308,7 @@
           <w:szCs w:val="26"/>
         </w:rPr>
       </w:pPr>
-      <w:bookmarkStart w:id="111" w:name="_Ref50559831"/>
+      <w:bookmarkStart w:id="119" w:name="_Ref50559831"/>
       <w:r>
         <w:br w:type="page"/>
       </w:r>
@@ -8299,8 +8317,8 @@
       <w:pPr>
         <w:pStyle w:val="Heading2"/>
       </w:pPr>
-      <w:bookmarkStart w:id="112" w:name="_Ref50561394"/>
-      <w:bookmarkStart w:id="113" w:name="_Toc50617006"/>
+      <w:bookmarkStart w:id="120" w:name="_Ref50561394"/>
+      <w:bookmarkStart w:id="121" w:name="_Toc50629711"/>
       <w:r>
         <w:lastRenderedPageBreak/>
         <w:t>Credit Card Fraud</w:t>
@@ -8311,11 +8329,11 @@
       <w:r>
         <w:t xml:space="preserve">– </w:t>
       </w:r>
-      <w:bookmarkEnd w:id="112"/>
+      <w:bookmarkEnd w:id="120"/>
       <w:r>
         <w:t>The Azure Workspace/Machine Learning Studio</w:t>
       </w:r>
-      <w:bookmarkEnd w:id="113"/>
+      <w:bookmarkEnd w:id="121"/>
     </w:p>
     <w:p>
       <w:pPr>
@@ -9372,13 +9390,13 @@
       <w:pPr>
         <w:pStyle w:val="Heading2"/>
       </w:pPr>
-      <w:bookmarkStart w:id="114" w:name="_Toc50617007"/>
+      <w:bookmarkStart w:id="122" w:name="_Toc50629712"/>
       <w:r>
         <w:lastRenderedPageBreak/>
         <w:t>Credit Card Fraud Dataset – Analysis and Preparation</w:t>
       </w:r>
-      <w:bookmarkEnd w:id="111"/>
-      <w:bookmarkEnd w:id="114"/>
+      <w:bookmarkEnd w:id="119"/>
+      <w:bookmarkEnd w:id="122"/>
     </w:p>
     <w:p>
       <w:pPr>
@@ -9939,12 +9957,12 @@
       <w:pPr>
         <w:pStyle w:val="Heading3"/>
       </w:pPr>
-      <w:bookmarkStart w:id="115" w:name="_Toc50617008"/>
+      <w:bookmarkStart w:id="123" w:name="_Toc50629713"/>
       <w:r>
         <w:lastRenderedPageBreak/>
         <w:t>Experiment 1: Data Cleansing</w:t>
       </w:r>
-      <w:bookmarkEnd w:id="115"/>
+      <w:bookmarkEnd w:id="123"/>
     </w:p>
     <w:p>
       <w:pPr>
@@ -10285,12 +10303,12 @@
       <w:pPr>
         <w:pStyle w:val="Heading3"/>
       </w:pPr>
-      <w:bookmarkStart w:id="116" w:name="_Toc50617009"/>
+      <w:bookmarkStart w:id="124" w:name="_Toc50629714"/>
       <w:r>
         <w:lastRenderedPageBreak/>
         <w:t>Experiment 2: Feature Engineering</w:t>
       </w:r>
-      <w:bookmarkEnd w:id="116"/>
+      <w:bookmarkEnd w:id="124"/>
     </w:p>
     <w:p>
       <w:pPr>
@@ -10675,7 +10693,7 @@
       <w:pPr>
         <w:pStyle w:val="Heading3"/>
       </w:pPr>
-      <w:bookmarkStart w:id="117" w:name="_Toc50617010"/>
+      <w:bookmarkStart w:id="125" w:name="_Toc50629715"/>
       <w:r>
         <w:lastRenderedPageBreak/>
         <w:t xml:space="preserve">Experiment </w:t>
@@ -10686,7 +10704,7 @@
       <w:r>
         <w:t>: Feature Selection</w:t>
       </w:r>
-      <w:bookmarkEnd w:id="117"/>
+      <w:bookmarkEnd w:id="125"/>
     </w:p>
     <w:p>
       <w:pPr>
@@ -11042,7 +11060,7 @@
       <w:pPr>
         <w:pStyle w:val="Heading2"/>
       </w:pPr>
-      <w:bookmarkStart w:id="118" w:name="_Toc50617011"/>
+      <w:bookmarkStart w:id="126" w:name="_Toc50629716"/>
       <w:r>
         <w:lastRenderedPageBreak/>
         <w:t>Credit Card Fraud – Building the Azure Mode</w:t>
@@ -11050,7 +11068,7 @@
       <w:r>
         <w:t>l</w:t>
       </w:r>
-      <w:bookmarkEnd w:id="118"/>
+      <w:bookmarkEnd w:id="126"/>
     </w:p>
     <w:p>
       <w:pPr>
@@ -11632,56 +11650,46 @@
           <w:szCs w:val="24"/>
         </w:rPr>
       </w:pPr>
-      <w:bookmarkStart w:id="119" w:name="_Toc50617012"/>
-      <w:bookmarkEnd w:id="119"/>
+      <w:bookmarkStart w:id="127" w:name="_Toc50617012"/>
+      <w:bookmarkStart w:id="128" w:name="_Toc50629717"/>
+      <w:bookmarkEnd w:id="127"/>
+      <w:bookmarkEnd w:id="128"/>
     </w:p>
     <w:p>
       <w:pPr>
         <w:pStyle w:val="Heading3"/>
       </w:pPr>
-      <w:bookmarkStart w:id="120" w:name="_Toc50617013"/>
+      <w:bookmarkStart w:id="129" w:name="_Toc50629718"/>
       <w:r>
         <w:t>Experiment 4:</w:t>
       </w:r>
-      <w:bookmarkEnd w:id="120"/>
       <w:r>
         <w:t xml:space="preserve"> Basic Model Evaluation with Feature Engineering</w:t>
       </w:r>
-    </w:p>
-    <w:p>
-      <w:pPr>
-        <w:pStyle w:val="Default"/>
-        <w:ind w:left="714"/>
-        <w:rPr>
-          <w:sz w:val="22"/>
-        </w:rPr>
-      </w:pPr>
-    </w:p>
-    <w:p>
-      <w:pPr>
-        <w:pStyle w:val="Default"/>
-        <w:ind w:left="714"/>
-        <w:rPr>
-          <w:sz w:val="22"/>
-        </w:rPr>
-      </w:pPr>
-      <w:r>
-        <w:rPr>
-          <w:sz w:val="22"/>
-        </w:rPr>
-        <w:t xml:space="preserve">The figure below illustrates how the Azure Machine Learning Studio (classic) modules were arranged </w:t>
-      </w:r>
-      <w:r>
-        <w:rPr>
-          <w:sz w:val="22"/>
-        </w:rPr>
-        <w:t>to assess the benefits of Feature Engineering</w:t>
-      </w:r>
-      <w:r>
-        <w:rPr>
-          <w:sz w:val="22"/>
-        </w:rPr>
-        <w:t>.</w:t>
+      <w:bookmarkEnd w:id="129"/>
+    </w:p>
+    <w:p>
+      <w:pPr>
+        <w:pStyle w:val="Default"/>
+        <w:ind w:left="714"/>
+        <w:rPr>
+          <w:sz w:val="22"/>
+        </w:rPr>
+      </w:pPr>
+    </w:p>
+    <w:p>
+      <w:pPr>
+        <w:pStyle w:val="Default"/>
+        <w:ind w:left="714"/>
+        <w:rPr>
+          <w:sz w:val="22"/>
+        </w:rPr>
+      </w:pPr>
+      <w:r>
+        <w:rPr>
+          <w:sz w:val="22"/>
+        </w:rPr>
+        <w:t>The figure below illustrates how the Azure Machine Learning Studio (classic) modules were arranged to assess the benefits of Feature Engineering.</w:t>
       </w:r>
     </w:p>
     <w:p>
@@ -11733,15 +11741,7 @@
           <w:iCs/>
           <w:sz w:val="22"/>
         </w:rPr>
-        <w:t>Feature Engineering</w:t>
-      </w:r>
-      <w:r>
-        <w:rPr>
-          <w:i/>
-          <w:iCs/>
-          <w:sz w:val="22"/>
-        </w:rPr>
-        <w:t xml:space="preserve"> and Model Evaluation</w:t>
+        <w:t>Feature Engineering and Model Evaluation</w:t>
       </w:r>
     </w:p>
     <w:p>
@@ -11872,31 +11872,7 @@
         <w:rPr>
           <w:sz w:val="22"/>
         </w:rPr>
-        <w:t xml:space="preserve"> of this document details the specific steps in </w:t>
-      </w:r>
-      <w:r>
-        <w:rPr>
-          <w:sz w:val="22"/>
-        </w:rPr>
-        <w:t xml:space="preserve">the left hand side (LHS) and right hand side (RHS) of </w:t>
-      </w:r>
-      <w:r>
-        <w:rPr>
-          <w:sz w:val="22"/>
-        </w:rPr>
-        <w:t>this experiment</w:t>
-      </w:r>
-      <w:r>
-        <w:rPr>
-          <w:sz w:val="22"/>
-        </w:rPr>
-        <w:t xml:space="preserve"> as they largely replicate the work in Experiments 2 and 3</w:t>
-      </w:r>
-      <w:r>
-        <w:rPr>
-          <w:sz w:val="22"/>
-        </w:rPr>
-        <w:t>.</w:t>
+        <w:t xml:space="preserve"> of this document details the specific steps in the left hand side (LHS) and right hand side (RHS) of this experiment as they largely replicate the work in Experiments 2 and 3.</w:t>
       </w:r>
     </w:p>
     <w:p>
@@ -12309,13 +12285,7 @@
         <w:rPr>
           <w:sz w:val="22"/>
         </w:rPr>
-        <w:t xml:space="preserve">’ </w:t>
-      </w:r>
-      <w:r>
-        <w:rPr>
-          <w:sz w:val="22"/>
-        </w:rPr>
-        <w:t>produced the following scores</w:t>
+        <w:t>’ produced the following scores</w:t>
       </w:r>
       <w:r>
         <w:rPr>
@@ -12585,50 +12555,38 @@
       <w:pPr>
         <w:pStyle w:val="Heading3"/>
       </w:pPr>
-      <w:bookmarkStart w:id="121" w:name="_Toc50617014"/>
+      <w:bookmarkStart w:id="130" w:name="_Toc50629719"/>
       <w:r>
         <w:lastRenderedPageBreak/>
         <w:t>Experiment 5:</w:t>
       </w:r>
-      <w:bookmarkEnd w:id="121"/>
       <w:r>
         <w:t xml:space="preserve"> Model Evaluation with Cross Validation/Hyperparameter Tuning</w:t>
       </w:r>
-    </w:p>
-    <w:p>
-      <w:pPr>
-        <w:pStyle w:val="Default"/>
-        <w:ind w:left="714"/>
-        <w:rPr>
-          <w:sz w:val="22"/>
-        </w:rPr>
-      </w:pPr>
-    </w:p>
-    <w:p>
-      <w:pPr>
-        <w:pStyle w:val="Default"/>
-        <w:ind w:left="714"/>
-        <w:rPr>
-          <w:sz w:val="22"/>
-        </w:rPr>
-      </w:pPr>
-      <w:r>
-        <w:rPr>
-          <w:sz w:val="22"/>
-        </w:rPr>
-        <w:t xml:space="preserve">The figure below illustrates how the Azure Machine Learning Studio (classic) modules were arranged to assess the benefits of </w:t>
-      </w:r>
-      <w:r>
-        <w:rPr>
-          <w:sz w:val="22"/>
-        </w:rPr>
-        <w:t>using Cross Validation and hyperparameter tuning</w:t>
-      </w:r>
-      <w:r>
-        <w:rPr>
-          <w:sz w:val="22"/>
-        </w:rPr>
-        <w:t>.</w:t>
+      <w:bookmarkEnd w:id="130"/>
+    </w:p>
+    <w:p>
+      <w:pPr>
+        <w:pStyle w:val="Default"/>
+        <w:ind w:left="714"/>
+        <w:rPr>
+          <w:sz w:val="22"/>
+        </w:rPr>
+      </w:pPr>
+    </w:p>
+    <w:p>
+      <w:pPr>
+        <w:pStyle w:val="Default"/>
+        <w:ind w:left="714"/>
+        <w:rPr>
+          <w:sz w:val="22"/>
+        </w:rPr>
+      </w:pPr>
+      <w:r>
+        <w:rPr>
+          <w:sz w:val="22"/>
+        </w:rPr>
+        <w:t>The figure below illustrates how the Azure Machine Learning Studio (classic) modules were arranged to assess the benefits of using Cross Validation and hyperparameter tuning.</w:t>
       </w:r>
     </w:p>
     <w:p>
@@ -12864,13 +12822,7 @@
         <w:rPr>
           <w:sz w:val="22"/>
         </w:rPr>
-        <w:t xml:space="preserve"> of this document details the specific</w:t>
-      </w:r>
-      <w:r>
-        <w:rPr>
-          <w:sz w:val="22"/>
-        </w:rPr>
-        <w:t xml:space="preserve"> configurations of the ‘Tune Model Hyperparameter’ and ‘Cross Validate Model’ modules.</w:t>
+        <w:t xml:space="preserve"> of this document details the specific configurations of the ‘Tune Model Hyperparameter’ and ‘Cross Validate Model’ modules.</w:t>
       </w:r>
     </w:p>
     <w:p>
@@ -12930,19 +12882,7 @@
         <w:rPr>
           <w:sz w:val="22"/>
         </w:rPr>
-        <w:t>Experiment 4 conducted a straightforward Test/Train split of the dataset for modelling</w:t>
-      </w:r>
-      <w:r>
-        <w:rPr>
-          <w:sz w:val="22"/>
-        </w:rPr>
-        <w:t>.</w:t>
-      </w:r>
-      <w:r>
-        <w:rPr>
-          <w:sz w:val="22"/>
-        </w:rPr>
-        <w:t xml:space="preserve"> Can we determine if Cross Validation</w:t>
+        <w:t>Experiment 4 conducted a straightforward Test/Train split of the dataset for modelling. Can we determine if Cross Validation</w:t>
       </w:r>
       <w:r>
         <w:rPr>
@@ -13085,49 +13025,31 @@
         <w:rPr>
           <w:sz w:val="22"/>
         </w:rPr>
-        <w:t>As before, t</w:t>
-      </w:r>
-      <w:r>
-        <w:rPr>
-          <w:sz w:val="22"/>
-        </w:rPr>
-        <w:t>he ‘Evaluate Model’ module provides takes two inputs and provides the key scoring metrics on comparative models as an output.</w:t>
-      </w:r>
-    </w:p>
-    <w:p>
-      <w:pPr>
-        <w:pStyle w:val="Default"/>
-        <w:ind w:left="714"/>
-        <w:rPr>
-          <w:sz w:val="22"/>
-        </w:rPr>
-      </w:pPr>
-    </w:p>
-    <w:p>
-      <w:pPr>
-        <w:pStyle w:val="Default"/>
-        <w:ind w:left="714"/>
-        <w:rPr>
-          <w:sz w:val="22"/>
-        </w:rPr>
-      </w:pPr>
-      <w:r>
-        <w:rPr>
-          <w:sz w:val="22"/>
-        </w:rPr>
-        <w:t>In</w:t>
-      </w:r>
-      <w:r>
-        <w:rPr>
-          <w:sz w:val="22"/>
-        </w:rPr>
-        <w:t xml:space="preserve"> Experiment 5</w:t>
-      </w:r>
-      <w:r>
-        <w:rPr>
-          <w:sz w:val="22"/>
-        </w:rPr>
-        <w:t xml:space="preserve">: </w:t>
+        <w:t>As before, the ‘Evaluate Model’ module provides takes two inputs and provides the key scoring metrics on comparative models as an output.</w:t>
+      </w:r>
+    </w:p>
+    <w:p>
+      <w:pPr>
+        <w:pStyle w:val="Default"/>
+        <w:ind w:left="714"/>
+        <w:rPr>
+          <w:sz w:val="22"/>
+        </w:rPr>
+      </w:pPr>
+    </w:p>
+    <w:p>
+      <w:pPr>
+        <w:pStyle w:val="Default"/>
+        <w:ind w:left="714"/>
+        <w:rPr>
+          <w:sz w:val="22"/>
+        </w:rPr>
+      </w:pPr>
+      <w:r>
+        <w:rPr>
+          <w:sz w:val="22"/>
+        </w:rPr>
+        <w:t xml:space="preserve">In Experiment 5: </w:t>
       </w:r>
     </w:p>
     <w:p>
@@ -13158,25 +13080,7 @@
         <w:rPr>
           <w:sz w:val="22"/>
         </w:rPr>
-        <w:t xml:space="preserve">’ was the model generated </w:t>
-      </w:r>
-      <w:r>
-        <w:rPr>
-          <w:sz w:val="22"/>
-        </w:rPr>
-        <w:t>with</w:t>
-      </w:r>
-      <w:r>
-        <w:rPr>
-          <w:sz w:val="22"/>
-        </w:rPr>
-        <w:t xml:space="preserve"> Feature Engineering</w:t>
-      </w:r>
-      <w:r>
-        <w:rPr>
-          <w:sz w:val="22"/>
-        </w:rPr>
-        <w:t xml:space="preserve"> in Experiment 4.</w:t>
+        <w:t>’ was the model generated with Feature Engineering in Experiment 4.</w:t>
       </w:r>
     </w:p>
     <w:p>
@@ -13216,31 +13120,7 @@
         <w:rPr>
           <w:sz w:val="22"/>
         </w:rPr>
-        <w:t xml:space="preserve">’ was the model generated </w:t>
-      </w:r>
-      <w:r>
-        <w:rPr>
-          <w:sz w:val="22"/>
-        </w:rPr>
-        <w:t xml:space="preserve">using Cross Validation on the dataset and tuned hyperparameters for the </w:t>
-      </w:r>
-      <w:r>
-        <w:rPr>
-          <w:sz w:val="22"/>
-        </w:rPr>
-        <w:t>Two-Class Logistic Regression</w:t>
-      </w:r>
-      <w:r>
-        <w:rPr>
-          <w:sz w:val="22"/>
-        </w:rPr>
-        <w:t xml:space="preserve"> algorithm</w:t>
-      </w:r>
-      <w:r>
-        <w:rPr>
-          <w:sz w:val="22"/>
-        </w:rPr>
-        <w:t>.</w:t>
+        <w:t>’ was the model generated using Cross Validation on the dataset and tuned hyperparameters for the Two-Class Logistic Regression algorithm.</w:t>
       </w:r>
     </w:p>
     <w:p>
@@ -13444,15 +13324,330 @@
         <w:rPr>
           <w:sz w:val="22"/>
         </w:rPr>
-        <w:t>Add text in here</w:t>
-      </w:r>
-      <w:bookmarkStart w:id="122" w:name="_GoBack"/>
-      <w:bookmarkEnd w:id="122"/>
-      <w:r>
-        <w:rPr>
-          <w:sz w:val="22"/>
-        </w:rPr>
-        <w:t>…</w:t>
+        <w:t xml:space="preserve">Using Cross Validation and hyperparameter tuning in Experiment 5 has produced a model that scores almost as well in ‘Accuracy’ as the LHS model Experiment 4 (0.936 vs 0.926). </w:t>
+      </w:r>
+    </w:p>
+    <w:p>
+      <w:pPr>
+        <w:pStyle w:val="Default"/>
+        <w:ind w:left="714"/>
+        <w:rPr>
+          <w:sz w:val="22"/>
+        </w:rPr>
+      </w:pPr>
+    </w:p>
+    <w:p>
+      <w:pPr>
+        <w:pStyle w:val="Default"/>
+        <w:ind w:left="714"/>
+        <w:rPr>
+          <w:rFonts w:asciiTheme="majorHAnsi" w:eastAsiaTheme="majorEastAsia" w:hAnsiTheme="majorHAnsi" w:cstheme="majorBidi"/>
+          <w:color w:val="1F3763" w:themeColor="accent1" w:themeShade="7F"/>
+        </w:rPr>
+      </w:pPr>
+      <w:r>
+        <w:rPr>
+          <w:sz w:val="22"/>
+        </w:rPr>
+        <w:t>However, the ‘Recall’ score in Experiment 5 is higher again (0.938) and is thus even better at finding Fraud that either of the models in Experiment 5.</w:t>
+      </w:r>
+      <w:r>
+        <w:br w:type="page"/>
+      </w:r>
+    </w:p>
+    <w:p>
+      <w:pPr>
+        <w:pStyle w:val="Heading3"/>
+      </w:pPr>
+      <w:bookmarkStart w:id="131" w:name="_Toc50629720"/>
+      <w:r>
+        <w:lastRenderedPageBreak/>
+        <w:t>Experiment 6:</w:t>
+      </w:r>
+      <w:bookmarkEnd w:id="131"/>
+      <w:r>
+        <w:t xml:space="preserve"> Comparison of Multiple Classification Algorithms</w:t>
+      </w:r>
+    </w:p>
+    <w:p>
+      <w:pPr>
+        <w:pStyle w:val="Default"/>
+        <w:ind w:left="714"/>
+        <w:rPr>
+          <w:sz w:val="22"/>
+        </w:rPr>
+      </w:pPr>
+    </w:p>
+    <w:p>
+      <w:pPr>
+        <w:pStyle w:val="Default"/>
+        <w:ind w:left="714"/>
+        <w:rPr>
+          <w:sz w:val="22"/>
+        </w:rPr>
+      </w:pPr>
+      <w:r>
+        <w:rPr>
+          <w:sz w:val="22"/>
+        </w:rPr>
+        <w:t>The figure below illustrates how the Azure Machine Learning Studio (classic) modules were arranged to assess the benefits of using Cross Validation and hyperparameter tuning.</w:t>
+      </w:r>
+    </w:p>
+    <w:p>
+      <w:pPr>
+        <w:pStyle w:val="Default"/>
+        <w:ind w:left="714"/>
+        <w:rPr>
+          <w:sz w:val="22"/>
+        </w:rPr>
+      </w:pPr>
+    </w:p>
+    <w:p>
+      <w:pPr>
+        <w:pStyle w:val="Default"/>
+        <w:ind w:left="714"/>
+        <w:rPr>
+          <w:i/>
+          <w:iCs/>
+          <w:sz w:val="22"/>
+        </w:rPr>
+      </w:pPr>
+      <w:r>
+        <w:rPr>
+          <w:i/>
+          <w:iCs/>
+          <w:sz w:val="22"/>
+        </w:rPr>
+        <w:t xml:space="preserve">Figure: Experiment </w:t>
+      </w:r>
+      <w:r>
+        <w:rPr>
+          <w:i/>
+          <w:iCs/>
+          <w:sz w:val="22"/>
+        </w:rPr>
+        <w:t>6</w:t>
+      </w:r>
+      <w:r>
+        <w:rPr>
+          <w:i/>
+          <w:iCs/>
+          <w:sz w:val="22"/>
+        </w:rPr>
+        <w:t xml:space="preserve">: </w:t>
+      </w:r>
+      <w:r>
+        <w:rPr>
+          <w:i/>
+          <w:iCs/>
+          <w:sz w:val="22"/>
+        </w:rPr>
+        <w:t>Comparing Classification Algorithms</w:t>
+      </w:r>
+    </w:p>
+    <w:p>
+      <w:pPr>
+        <w:pStyle w:val="Default"/>
+        <w:ind w:left="714"/>
+        <w:rPr>
+          <w:i/>
+          <w:iCs/>
+          <w:sz w:val="18"/>
+        </w:rPr>
+      </w:pPr>
+    </w:p>
+    <w:p>
+      <w:pPr>
+        <w:pStyle w:val="Default"/>
+        <w:ind w:left="714"/>
+        <w:rPr>
+          <w:i/>
+          <w:iCs/>
+          <w:sz w:val="18"/>
+        </w:rPr>
+      </w:pPr>
+      <w:r>
+        <w:rPr>
+          <w:i/>
+          <w:iCs/>
+          <w:sz w:val="18"/>
+        </w:rPr>
+        <w:t>Note</w:t>
+      </w:r>
+      <w:proofErr w:type="gramStart"/>
+      <w:r>
+        <w:rPr>
+          <w:i/>
+          <w:iCs/>
+          <w:sz w:val="18"/>
+        </w:rPr>
+        <w:t>:-</w:t>
+      </w:r>
+      <w:proofErr w:type="gramEnd"/>
+      <w:r>
+        <w:rPr>
+          <w:i/>
+          <w:iCs/>
+          <w:sz w:val="18"/>
+        </w:rPr>
+        <w:t xml:space="preserve"> This image has been deliberate truncated to focus on the modules after Feature Engineering.</w:t>
+      </w:r>
+    </w:p>
+    <w:p>
+      <w:pPr>
+        <w:pStyle w:val="Default"/>
+        <w:ind w:left="714"/>
+        <w:rPr>
+          <w:sz w:val="22"/>
+        </w:rPr>
+      </w:pPr>
+      <w:r>
+        <w:rPr>
+          <w:sz w:val="22"/>
+        </w:rPr>
+        <w:t>&lt;</w:t>
+      </w:r>
+      <w:proofErr w:type="gramStart"/>
+      <w:r>
+        <w:rPr>
+          <w:sz w:val="22"/>
+        </w:rPr>
+        <w:t>image</w:t>
+      </w:r>
+      <w:proofErr w:type="gramEnd"/>
+      <w:r>
+        <w:rPr>
+          <w:sz w:val="22"/>
+        </w:rPr>
+        <w:t>&gt;</w:t>
+      </w:r>
+    </w:p>
+    <w:p>
+      <w:pPr>
+        <w:pStyle w:val="Default"/>
+        <w:ind w:left="714"/>
+        <w:rPr>
+          <w:sz w:val="22"/>
+        </w:rPr>
+      </w:pPr>
+    </w:p>
+    <w:p>
+      <w:pPr>
+        <w:pStyle w:val="Default"/>
+        <w:ind w:left="714"/>
+        <w:rPr>
+          <w:iCs/>
+          <w:sz w:val="22"/>
+        </w:rPr>
+      </w:pPr>
+      <w:r>
+        <w:rPr>
+          <w:sz w:val="22"/>
+        </w:rPr>
+        <w:t xml:space="preserve">Appendix </w:t>
+      </w:r>
+      <w:r>
+        <w:rPr>
+          <w:sz w:val="22"/>
+        </w:rPr>
+        <w:fldChar w:fldCharType="begin"/>
+      </w:r>
+      <w:r>
+        <w:rPr>
+          <w:sz w:val="22"/>
+        </w:rPr>
+        <w:instrText xml:space="preserve"> REF _Ref50581152 \r \h </w:instrText>
+      </w:r>
+      <w:r>
+        <w:rPr>
+          <w:sz w:val="22"/>
+        </w:rPr>
+      </w:r>
+      <w:r>
+        <w:rPr>
+          <w:sz w:val="22"/>
+        </w:rPr>
+        <w:fldChar w:fldCharType="separate"/>
+      </w:r>
+      <w:r>
+        <w:rPr>
+          <w:sz w:val="22"/>
+        </w:rPr>
+        <w:t>9.3</w:t>
+      </w:r>
+      <w:r>
+        <w:rPr>
+          <w:sz w:val="22"/>
+        </w:rPr>
+        <w:fldChar w:fldCharType="end"/>
+      </w:r>
+      <w:r>
+        <w:rPr>
+          <w:sz w:val="22"/>
+        </w:rPr>
+        <w:t xml:space="preserve"> of this document details the specific configurations of the ‘Tune Model Hyperparameter’ and ‘Cross Validate Model’ modules.</w:t>
+      </w:r>
+    </w:p>
+    <w:p>
+      <w:pPr>
+        <w:pStyle w:val="Default"/>
+        <w:ind w:left="714"/>
+        <w:rPr>
+          <w:sz w:val="22"/>
+        </w:rPr>
+      </w:pPr>
+    </w:p>
+    <w:p>
+      <w:pPr>
+        <w:pStyle w:val="Default"/>
+        <w:ind w:left="714"/>
+        <w:rPr>
+          <w:sz w:val="22"/>
+        </w:rPr>
+      </w:pPr>
+    </w:p>
+    <w:p>
+      <w:pPr>
+        <w:pStyle w:val="Default"/>
+        <w:ind w:left="714"/>
+        <w:rPr>
+          <w:sz w:val="22"/>
+        </w:rPr>
+      </w:pPr>
+      <w:r>
+        <w:rPr>
+          <w:sz w:val="22"/>
+        </w:rPr>
+        <w:t>The result of this experiment can be summarised as:</w:t>
+      </w:r>
+    </w:p>
+    <w:p>
+      <w:pPr>
+        <w:pStyle w:val="Default"/>
+        <w:ind w:left="714"/>
+        <w:rPr>
+          <w:sz w:val="22"/>
+        </w:rPr>
+      </w:pPr>
+    </w:p>
+    <w:p>
+      <w:pPr>
+        <w:pStyle w:val="Default"/>
+        <w:numPr>
+          <w:ilvl w:val="0"/>
+          <w:numId w:val="46"/>
+        </w:numPr>
+        <w:rPr>
+          <w:sz w:val="22"/>
+        </w:rPr>
+      </w:pPr>
+      <w:bookmarkStart w:id="132" w:name="_GoBack"/>
+      <w:bookmarkEnd w:id="132"/>
+      <w:r>
+        <w:rPr>
+          <w:sz w:val="22"/>
+        </w:rPr>
+        <w:t>Experiment 4 conducted</w:t>
       </w:r>
     </w:p>
     <w:p>
@@ -13490,16 +13685,16 @@
       <w:pPr>
         <w:pStyle w:val="Heading3"/>
       </w:pPr>
-      <w:bookmarkStart w:id="123" w:name="_Toc50617015"/>
+      <w:bookmarkStart w:id="133" w:name="_Toc50629721"/>
       <w:r>
         <w:lastRenderedPageBreak/>
-        <w:t>Experiment 6</w:t>
+        <w:t>Experiment 7</w:t>
       </w:r>
       <w:proofErr w:type="gramStart"/>
       <w:r>
         <w:t>:..</w:t>
       </w:r>
-      <w:bookmarkEnd w:id="123"/>
+      <w:bookmarkEnd w:id="133"/>
       <w:proofErr w:type="gramEnd"/>
     </w:p>
     <w:p>
@@ -13533,6 +13728,33 @@
         <w:t>..</w:t>
       </w:r>
       <w:proofErr w:type="gramEnd"/>
+    </w:p>
+    <w:p>
+      <w:pPr>
+        <w:pStyle w:val="Default"/>
+        <w:ind w:left="714"/>
+        <w:rPr>
+          <w:sz w:val="22"/>
+        </w:rPr>
+      </w:pPr>
+    </w:p>
+    <w:p>
+      <w:pPr>
+        <w:pStyle w:val="Default"/>
+        <w:ind w:left="714"/>
+        <w:rPr>
+          <w:sz w:val="22"/>
+        </w:rPr>
+      </w:pPr>
+    </w:p>
+    <w:p>
+      <w:pPr>
+        <w:pStyle w:val="Default"/>
+        <w:ind w:left="714"/>
+        <w:rPr>
+          <w:sz w:val="22"/>
+        </w:rPr>
+      </w:pPr>
     </w:p>
     <w:p>
       <w:pPr>
@@ -13561,114 +13783,8 @@
           <w:szCs w:val="24"/>
         </w:rPr>
       </w:pPr>
-      <w:r>
-        <w:br w:type="page"/>
-      </w:r>
-    </w:p>
-    <w:p>
-      <w:pPr>
-        <w:pStyle w:val="Heading3"/>
-      </w:pPr>
-      <w:bookmarkStart w:id="124" w:name="_Toc50617016"/>
-      <w:r>
-        <w:lastRenderedPageBreak/>
-        <w:t>Experiment 7</w:t>
-      </w:r>
-      <w:proofErr w:type="gramStart"/>
-      <w:r>
-        <w:t>:..</w:t>
-      </w:r>
-      <w:bookmarkEnd w:id="124"/>
-      <w:proofErr w:type="gramEnd"/>
-    </w:p>
-    <w:p>
-      <w:pPr>
-        <w:pStyle w:val="Default"/>
-        <w:ind w:left="714"/>
-        <w:rPr>
-          <w:sz w:val="22"/>
-        </w:rPr>
-      </w:pPr>
-    </w:p>
-    <w:p>
-      <w:pPr>
-        <w:pStyle w:val="Default"/>
-        <w:ind w:left="714"/>
-        <w:rPr>
-          <w:sz w:val="22"/>
-        </w:rPr>
-      </w:pPr>
-      <w:r>
-        <w:rPr>
-          <w:sz w:val="22"/>
-        </w:rPr>
-        <w:t>This</w:t>
-      </w:r>
-      <w:proofErr w:type="gramStart"/>
-      <w:r>
-        <w:rPr>
-          <w:sz w:val="22"/>
-        </w:rPr>
-        <w:t>..</w:t>
-      </w:r>
-      <w:proofErr w:type="gramEnd"/>
-    </w:p>
-    <w:p>
-      <w:pPr>
-        <w:pStyle w:val="Default"/>
-        <w:ind w:left="714"/>
-        <w:rPr>
-          <w:sz w:val="22"/>
-        </w:rPr>
-      </w:pPr>
-    </w:p>
-    <w:p>
-      <w:pPr>
-        <w:pStyle w:val="Default"/>
-        <w:ind w:left="714"/>
-        <w:rPr>
-          <w:sz w:val="22"/>
-        </w:rPr>
-      </w:pPr>
-    </w:p>
-    <w:p>
-      <w:pPr>
-        <w:pStyle w:val="Default"/>
-        <w:ind w:left="714"/>
-        <w:rPr>
-          <w:sz w:val="22"/>
-        </w:rPr>
-      </w:pPr>
-    </w:p>
-    <w:p>
-      <w:pPr>
-        <w:pStyle w:val="Default"/>
-        <w:ind w:left="714"/>
-        <w:rPr>
-          <w:sz w:val="22"/>
-        </w:rPr>
-      </w:pPr>
-    </w:p>
-    <w:p>
-      <w:pPr>
-        <w:pStyle w:val="Default"/>
-        <w:ind w:left="714"/>
-        <w:rPr>
-          <w:sz w:val="22"/>
-        </w:rPr>
-      </w:pPr>
-    </w:p>
-    <w:p>
-      <w:pPr>
-        <w:rPr>
-          <w:rFonts w:asciiTheme="majorHAnsi" w:eastAsiaTheme="majorEastAsia" w:hAnsiTheme="majorHAnsi" w:cstheme="majorBidi"/>
-          <w:color w:val="1F3763" w:themeColor="accent1" w:themeShade="7F"/>
-          <w:sz w:val="24"/>
-          <w:szCs w:val="24"/>
-        </w:rPr>
-      </w:pPr>
-      <w:bookmarkStart w:id="125" w:name="_Ref50559856"/>
-      <w:bookmarkStart w:id="126" w:name="_Ref50561417"/>
+      <w:bookmarkStart w:id="134" w:name="_Ref50559856"/>
+      <w:bookmarkStart w:id="135" w:name="_Ref50561417"/>
       <w:r>
         <w:br w:type="page"/>
       </w:r>
@@ -13687,13 +13803,13 @@
       <w:pPr>
         <w:pStyle w:val="Heading2"/>
       </w:pPr>
-      <w:bookmarkStart w:id="127" w:name="_Toc50617017"/>
+      <w:bookmarkStart w:id="136" w:name="_Toc50629722"/>
       <w:r>
         <w:t>Credit Card Fraud – Deploying the Azure Model</w:t>
       </w:r>
-      <w:bookmarkEnd w:id="125"/>
-      <w:bookmarkEnd w:id="126"/>
-      <w:bookmarkEnd w:id="127"/>
+      <w:bookmarkEnd w:id="134"/>
+      <w:bookmarkEnd w:id="135"/>
+      <w:bookmarkEnd w:id="136"/>
     </w:p>
     <w:p>
       <w:pPr>
@@ -13807,8 +13923,8 @@
         <w:spacing w:after="120"/>
         <w:ind w:left="714" w:hanging="357"/>
       </w:pPr>
-      <w:bookmarkStart w:id="128" w:name="_Ref47196854"/>
-      <w:bookmarkStart w:id="129" w:name="_Toc50617018"/>
+      <w:bookmarkStart w:id="137" w:name="_Ref47196854"/>
+      <w:bookmarkStart w:id="138" w:name="_Toc50629723"/>
       <w:r>
         <w:lastRenderedPageBreak/>
         <w:t xml:space="preserve">Project </w:t>
@@ -13819,19 +13935,19 @@
       <w:r>
         <w:t>2) – Shiny R Dashboard UI</w:t>
       </w:r>
-      <w:bookmarkEnd w:id="129"/>
+      <w:bookmarkEnd w:id="138"/>
     </w:p>
     <w:p>
       <w:pPr>
         <w:pStyle w:val="Heading2"/>
       </w:pPr>
-      <w:bookmarkStart w:id="130" w:name="_Ref50576478"/>
-      <w:bookmarkStart w:id="131" w:name="_Toc50617019"/>
+      <w:bookmarkStart w:id="139" w:name="_Ref50576478"/>
+      <w:bookmarkStart w:id="140" w:name="_Toc50629724"/>
       <w:r>
         <w:t>Data Visualisations in a Shiny Dashboard</w:t>
       </w:r>
-      <w:bookmarkEnd w:id="130"/>
-      <w:bookmarkEnd w:id="131"/>
+      <w:bookmarkEnd w:id="139"/>
+      <w:bookmarkEnd w:id="140"/>
     </w:p>
     <w:p>
       <w:pPr>
@@ -13946,11 +14062,11 @@
       <w:pPr>
         <w:pStyle w:val="Heading2"/>
       </w:pPr>
-      <w:bookmarkStart w:id="132" w:name="_Toc50617020"/>
+      <w:bookmarkStart w:id="141" w:name="_Toc50629725"/>
       <w:r>
         <w:t>Credit Card Fraud – UI to Check Fraud Predictions</w:t>
       </w:r>
-      <w:bookmarkEnd w:id="132"/>
+      <w:bookmarkEnd w:id="141"/>
     </w:p>
     <w:p>
       <w:pPr>
@@ -14062,11 +14178,11 @@
       <w:pPr>
         <w:pStyle w:val="Heading2"/>
       </w:pPr>
-      <w:bookmarkStart w:id="133" w:name="_Toc50617021"/>
+      <w:bookmarkStart w:id="142" w:name="_Toc50629726"/>
       <w:r>
         <w:t>Shiny UI – Hosted Application</w:t>
       </w:r>
-      <w:bookmarkEnd w:id="133"/>
+      <w:bookmarkEnd w:id="142"/>
     </w:p>
     <w:p>
       <w:pPr>
@@ -14186,23 +14302,23 @@
         <w:spacing w:after="120"/>
         <w:ind w:left="714" w:hanging="357"/>
       </w:pPr>
-      <w:bookmarkStart w:id="134" w:name="_Toc50617022"/>
-      <w:bookmarkEnd w:id="128"/>
+      <w:bookmarkStart w:id="143" w:name="_Toc50629727"/>
+      <w:bookmarkEnd w:id="137"/>
       <w:r>
         <w:lastRenderedPageBreak/>
         <w:t>Testing and Results</w:t>
       </w:r>
-      <w:bookmarkEnd w:id="134"/>
+      <w:bookmarkEnd w:id="143"/>
     </w:p>
     <w:p>
       <w:pPr>
         <w:pStyle w:val="Heading2"/>
       </w:pPr>
-      <w:bookmarkStart w:id="135" w:name="_Toc50617023"/>
+      <w:bookmarkStart w:id="144" w:name="_Toc50629728"/>
       <w:r>
         <w:t>User Story ‘Demos’ – Test Results and ‘Feedback’</w:t>
       </w:r>
-      <w:bookmarkEnd w:id="135"/>
+      <w:bookmarkEnd w:id="144"/>
     </w:p>
     <w:p>
       <w:pPr>
@@ -14267,14 +14383,16 @@
           <w:szCs w:val="24"/>
         </w:rPr>
       </w:pPr>
-      <w:bookmarkStart w:id="136" w:name="_Toc48928496"/>
-      <w:bookmarkStart w:id="137" w:name="_Toc48931124"/>
-      <w:bookmarkStart w:id="138" w:name="_Toc48931190"/>
-      <w:bookmarkStart w:id="139" w:name="_Toc50617024"/>
-      <w:bookmarkEnd w:id="136"/>
-      <w:bookmarkEnd w:id="137"/>
-      <w:bookmarkEnd w:id="138"/>
-      <w:bookmarkEnd w:id="139"/>
+      <w:bookmarkStart w:id="145" w:name="_Toc48928496"/>
+      <w:bookmarkStart w:id="146" w:name="_Toc48931124"/>
+      <w:bookmarkStart w:id="147" w:name="_Toc48931190"/>
+      <w:bookmarkStart w:id="148" w:name="_Toc50617024"/>
+      <w:bookmarkStart w:id="149" w:name="_Toc50629729"/>
+      <w:bookmarkEnd w:id="145"/>
+      <w:bookmarkEnd w:id="146"/>
+      <w:bookmarkEnd w:id="147"/>
+      <w:bookmarkEnd w:id="148"/>
+      <w:bookmarkEnd w:id="149"/>
     </w:p>
     <w:p>
       <w:pPr>
@@ -14296,8 +14414,10 @@
           <w:szCs w:val="24"/>
         </w:rPr>
       </w:pPr>
-      <w:bookmarkStart w:id="140" w:name="_Toc50617025"/>
-      <w:bookmarkEnd w:id="140"/>
+      <w:bookmarkStart w:id="150" w:name="_Toc50617025"/>
+      <w:bookmarkStart w:id="151" w:name="_Toc50629730"/>
+      <w:bookmarkEnd w:id="150"/>
+      <w:bookmarkEnd w:id="151"/>
     </w:p>
     <w:p>
       <w:pPr>
@@ -14319,14 +14439,16 @@
           <w:szCs w:val="24"/>
         </w:rPr>
       </w:pPr>
-      <w:bookmarkStart w:id="141" w:name="_Toc50617026"/>
-      <w:bookmarkEnd w:id="141"/>
+      <w:bookmarkStart w:id="152" w:name="_Toc50617026"/>
+      <w:bookmarkStart w:id="153" w:name="_Toc50629731"/>
+      <w:bookmarkEnd w:id="152"/>
+      <w:bookmarkEnd w:id="153"/>
     </w:p>
     <w:p>
       <w:pPr>
         <w:pStyle w:val="Heading3"/>
       </w:pPr>
-      <w:bookmarkStart w:id="142" w:name="_Toc50617027"/>
+      <w:bookmarkStart w:id="154" w:name="_Toc50629732"/>
       <w:r>
         <w:t>User Story 4</w:t>
       </w:r>
@@ -14342,7 +14464,7 @@
       <w:r>
         <w:t>– Review and Evaluation</w:t>
       </w:r>
-      <w:bookmarkEnd w:id="142"/>
+      <w:bookmarkEnd w:id="154"/>
     </w:p>
     <w:p>
       <w:pPr>
@@ -14407,7 +14529,7 @@
       <w:pPr>
         <w:pStyle w:val="Heading3"/>
       </w:pPr>
-      <w:bookmarkStart w:id="143" w:name="_Toc50617028"/>
+      <w:bookmarkStart w:id="155" w:name="_Toc50629733"/>
       <w:r>
         <w:t>User Story 5</w:t>
       </w:r>
@@ -14423,7 +14545,7 @@
       <w:r>
         <w:t>– Review and Evaluation</w:t>
       </w:r>
-      <w:bookmarkEnd w:id="143"/>
+      <w:bookmarkEnd w:id="155"/>
     </w:p>
     <w:p>
       <w:pPr>
@@ -14488,7 +14610,7 @@
       <w:pPr>
         <w:pStyle w:val="Heading3"/>
       </w:pPr>
-      <w:bookmarkStart w:id="144" w:name="_Toc50617029"/>
+      <w:bookmarkStart w:id="156" w:name="_Toc50629734"/>
       <w:r>
         <w:t>User Story 6</w:t>
       </w:r>
@@ -14498,7 +14620,7 @@
       <w:r>
         <w:t xml:space="preserve"> – Review and Evaluation</w:t>
       </w:r>
-      <w:bookmarkEnd w:id="144"/>
+      <w:bookmarkEnd w:id="156"/>
     </w:p>
     <w:p>
       <w:pPr>
@@ -14563,7 +14685,7 @@
       <w:pPr>
         <w:pStyle w:val="Heading3"/>
       </w:pPr>
-      <w:bookmarkStart w:id="145" w:name="_Toc50617030"/>
+      <w:bookmarkStart w:id="157" w:name="_Toc50629735"/>
       <w:r>
         <w:t>User Story 7</w:t>
       </w:r>
@@ -14576,7 +14698,7 @@
       <w:r>
         <w:t xml:space="preserve"> Review and Evaluation</w:t>
       </w:r>
-      <w:bookmarkEnd w:id="145"/>
+      <w:bookmarkEnd w:id="157"/>
     </w:p>
     <w:p>
       <w:pPr>
@@ -14632,7 +14754,7 @@
       <w:pPr>
         <w:pStyle w:val="Heading3"/>
       </w:pPr>
-      <w:bookmarkStart w:id="146" w:name="_Toc50617031"/>
+      <w:bookmarkStart w:id="158" w:name="_Toc50629736"/>
       <w:r>
         <w:t>User Story 8</w:t>
       </w:r>
@@ -14645,7 +14767,7 @@
       <w:r>
         <w:t xml:space="preserve"> – Review and Evaluation</w:t>
       </w:r>
-      <w:bookmarkEnd w:id="146"/>
+      <w:bookmarkEnd w:id="158"/>
     </w:p>
     <w:p>
       <w:pPr>
@@ -14701,7 +14823,7 @@
       <w:pPr>
         <w:pStyle w:val="Heading3"/>
       </w:pPr>
-      <w:bookmarkStart w:id="147" w:name="_Toc50617032"/>
+      <w:bookmarkStart w:id="159" w:name="_Toc50629737"/>
       <w:r>
         <w:t>User Story 9</w:t>
       </w:r>
@@ -14711,7 +14833,7 @@
       <w:r>
         <w:t xml:space="preserve"> – Review and Evaluation</w:t>
       </w:r>
-      <w:bookmarkEnd w:id="147"/>
+      <w:bookmarkEnd w:id="159"/>
     </w:p>
     <w:p>
       <w:pPr>
@@ -14809,12 +14931,12 @@
       <w:pPr>
         <w:pStyle w:val="Heading2"/>
       </w:pPr>
-      <w:bookmarkStart w:id="148" w:name="_Toc50617033"/>
+      <w:bookmarkStart w:id="160" w:name="_Toc50629738"/>
       <w:r>
         <w:lastRenderedPageBreak/>
         <w:t>Final Project Assessment</w:t>
       </w:r>
-      <w:bookmarkEnd w:id="148"/>
+      <w:bookmarkEnd w:id="160"/>
     </w:p>
     <w:p>
       <w:pPr>
@@ -14912,8 +15034,8 @@
       <w:pPr>
         <w:pStyle w:val="Heading2"/>
       </w:pPr>
-      <w:bookmarkStart w:id="149" w:name="_Ref47627794"/>
-      <w:bookmarkStart w:id="150" w:name="_Toc50617034"/>
+      <w:bookmarkStart w:id="161" w:name="_Ref47627794"/>
+      <w:bookmarkStart w:id="162" w:name="_Toc50629739"/>
       <w:r>
         <w:lastRenderedPageBreak/>
         <w:t xml:space="preserve">Project Plan </w:t>
@@ -14936,7 +15058,7 @@
       <w:r>
         <w:t>tus</w:t>
       </w:r>
-      <w:bookmarkEnd w:id="149"/>
+      <w:bookmarkEnd w:id="161"/>
       <w:r>
         <w:t xml:space="preserve"> – </w:t>
       </w:r>
@@ -14958,7 +15080,7 @@
       <w:r>
         <w:t xml:space="preserve"> 2020</w:t>
       </w:r>
-      <w:bookmarkEnd w:id="150"/>
+      <w:bookmarkEnd w:id="162"/>
     </w:p>
     <w:p>
       <w:pPr>
@@ -15043,22 +15165,22 @@
         <w:spacing w:after="120"/>
         <w:ind w:left="714" w:hanging="357"/>
       </w:pPr>
-      <w:bookmarkStart w:id="151" w:name="_Toc50617035"/>
+      <w:bookmarkStart w:id="163" w:name="_Toc50629740"/>
       <w:r>
         <w:lastRenderedPageBreak/>
         <w:t>Project Location and User Guide</w:t>
       </w:r>
-      <w:bookmarkEnd w:id="151"/>
+      <w:bookmarkEnd w:id="163"/>
     </w:p>
     <w:p>
       <w:pPr>
         <w:pStyle w:val="Heading2"/>
       </w:pPr>
-      <w:bookmarkStart w:id="152" w:name="_Toc50617036"/>
+      <w:bookmarkStart w:id="164" w:name="_Toc50629741"/>
       <w:r>
         <w:t>Credit Card Fraud Application: Prototype Location</w:t>
       </w:r>
-      <w:bookmarkEnd w:id="152"/>
+      <w:bookmarkEnd w:id="164"/>
     </w:p>
     <w:p>
       <w:pPr>
@@ -15135,11 +15257,11 @@
       <w:pPr>
         <w:pStyle w:val="Heading2"/>
       </w:pPr>
-      <w:bookmarkStart w:id="153" w:name="_Toc50617037"/>
+      <w:bookmarkStart w:id="165" w:name="_Toc50629742"/>
       <w:r>
         <w:t>Credit Card Fraud Application: User Guide (Final Project)</w:t>
       </w:r>
-      <w:bookmarkEnd w:id="153"/>
+      <w:bookmarkEnd w:id="165"/>
     </w:p>
     <w:p>
       <w:pPr>
@@ -15301,7 +15423,7 @@
         <w:spacing w:after="120"/>
         <w:ind w:left="714" w:hanging="357"/>
       </w:pPr>
-      <w:bookmarkStart w:id="154" w:name="_Toc50617038"/>
+      <w:bookmarkStart w:id="166" w:name="_Toc50629743"/>
       <w:r>
         <w:lastRenderedPageBreak/>
         <w:t xml:space="preserve">Project </w:t>
@@ -15309,17 +15431,17 @@
       <w:r>
         <w:t>Conclusions</w:t>
       </w:r>
-      <w:bookmarkEnd w:id="154"/>
+      <w:bookmarkEnd w:id="166"/>
     </w:p>
     <w:p>
       <w:pPr>
         <w:pStyle w:val="Heading2"/>
       </w:pPr>
-      <w:bookmarkStart w:id="155" w:name="_Toc50617039"/>
+      <w:bookmarkStart w:id="167" w:name="_Toc50629744"/>
       <w:r>
         <w:t>Where Project Goals Achieved?</w:t>
       </w:r>
-      <w:bookmarkEnd w:id="155"/>
+      <w:bookmarkEnd w:id="167"/>
     </w:p>
     <w:p>
       <w:pPr>
@@ -15396,11 +15518,11 @@
       <w:pPr>
         <w:pStyle w:val="Heading2"/>
       </w:pPr>
-      <w:bookmarkStart w:id="156" w:name="_Toc50617040"/>
+      <w:bookmarkStart w:id="168" w:name="_Toc50629745"/>
       <w:r>
         <w:t>Future Design/Deployment Considerations</w:t>
       </w:r>
-      <w:bookmarkEnd w:id="156"/>
+      <w:bookmarkEnd w:id="168"/>
     </w:p>
     <w:p>
       <w:pPr>
@@ -15682,22 +15804,22 @@
         <w:spacing w:after="120"/>
         <w:ind w:left="714" w:hanging="357"/>
       </w:pPr>
-      <w:bookmarkStart w:id="157" w:name="_Toc50617041"/>
+      <w:bookmarkStart w:id="169" w:name="_Toc50629746"/>
       <w:r>
         <w:lastRenderedPageBreak/>
         <w:t>Appendices</w:t>
       </w:r>
-      <w:bookmarkEnd w:id="157"/>
+      <w:bookmarkEnd w:id="169"/>
     </w:p>
     <w:p>
       <w:pPr>
         <w:pStyle w:val="Heading2"/>
       </w:pPr>
-      <w:bookmarkStart w:id="158" w:name="_Toc50617042"/>
+      <w:bookmarkStart w:id="170" w:name="_Toc50629747"/>
       <w:r>
         <w:t>Azure Generated Code Segments</w:t>
       </w:r>
-      <w:bookmarkEnd w:id="158"/>
+      <w:bookmarkEnd w:id="170"/>
     </w:p>
     <w:p>
       <w:pPr>
@@ -16173,11 +16295,11 @@
       <w:pPr>
         <w:pStyle w:val="Heading2"/>
       </w:pPr>
-      <w:bookmarkStart w:id="159" w:name="_Toc50617043"/>
+      <w:bookmarkStart w:id="171" w:name="_Toc50629748"/>
       <w:r>
         <w:t>Shiny R Application Code Files</w:t>
       </w:r>
-      <w:bookmarkEnd w:id="159"/>
+      <w:bookmarkEnd w:id="171"/>
     </w:p>
     <w:p>
       <w:pPr>
@@ -16208,18 +16330,20 @@
           <w:szCs w:val="24"/>
         </w:rPr>
       </w:pPr>
-      <w:bookmarkStart w:id="160" w:name="_Toc48927949"/>
-      <w:bookmarkStart w:id="161" w:name="_Toc48928000"/>
-      <w:bookmarkStart w:id="162" w:name="_Toc48928517"/>
-      <w:bookmarkStart w:id="163" w:name="_Toc48931145"/>
-      <w:bookmarkStart w:id="164" w:name="_Toc48931211"/>
-      <w:bookmarkStart w:id="165" w:name="_Toc50617044"/>
-      <w:bookmarkEnd w:id="160"/>
-      <w:bookmarkEnd w:id="161"/>
-      <w:bookmarkEnd w:id="162"/>
-      <w:bookmarkEnd w:id="163"/>
-      <w:bookmarkEnd w:id="164"/>
-      <w:bookmarkEnd w:id="165"/>
+      <w:bookmarkStart w:id="172" w:name="_Toc48927949"/>
+      <w:bookmarkStart w:id="173" w:name="_Toc48928000"/>
+      <w:bookmarkStart w:id="174" w:name="_Toc48928517"/>
+      <w:bookmarkStart w:id="175" w:name="_Toc48931145"/>
+      <w:bookmarkStart w:id="176" w:name="_Toc48931211"/>
+      <w:bookmarkStart w:id="177" w:name="_Toc50617044"/>
+      <w:bookmarkStart w:id="178" w:name="_Toc50629749"/>
+      <w:bookmarkEnd w:id="172"/>
+      <w:bookmarkEnd w:id="173"/>
+      <w:bookmarkEnd w:id="174"/>
+      <w:bookmarkEnd w:id="175"/>
+      <w:bookmarkEnd w:id="176"/>
+      <w:bookmarkEnd w:id="177"/>
+      <w:bookmarkEnd w:id="178"/>
     </w:p>
     <w:p>
       <w:pPr>
@@ -16241,8 +16365,10 @@
           <w:szCs w:val="24"/>
         </w:rPr>
       </w:pPr>
-      <w:bookmarkStart w:id="166" w:name="_Toc50617045"/>
-      <w:bookmarkEnd w:id="166"/>
+      <w:bookmarkStart w:id="179" w:name="_Toc50617045"/>
+      <w:bookmarkStart w:id="180" w:name="_Toc50629750"/>
+      <w:bookmarkEnd w:id="179"/>
+      <w:bookmarkEnd w:id="180"/>
     </w:p>
     <w:p>
       <w:pPr>
@@ -16264,8 +16390,10 @@
           <w:szCs w:val="24"/>
         </w:rPr>
       </w:pPr>
-      <w:bookmarkStart w:id="167" w:name="_Toc50617046"/>
-      <w:bookmarkEnd w:id="167"/>
+      <w:bookmarkStart w:id="181" w:name="_Toc50617046"/>
+      <w:bookmarkStart w:id="182" w:name="_Toc50629751"/>
+      <w:bookmarkEnd w:id="181"/>
+      <w:bookmarkEnd w:id="182"/>
     </w:p>
     <w:p>
       <w:pPr>
@@ -16287,8 +16415,10 @@
           <w:szCs w:val="24"/>
         </w:rPr>
       </w:pPr>
-      <w:bookmarkStart w:id="168" w:name="_Toc50617047"/>
-      <w:bookmarkEnd w:id="168"/>
+      <w:bookmarkStart w:id="183" w:name="_Toc50617047"/>
+      <w:bookmarkStart w:id="184" w:name="_Toc50629752"/>
+      <w:bookmarkEnd w:id="183"/>
+      <w:bookmarkEnd w:id="184"/>
     </w:p>
     <w:p>
       <w:pPr>
@@ -16310,14 +16440,16 @@
           <w:szCs w:val="24"/>
         </w:rPr>
       </w:pPr>
-      <w:bookmarkStart w:id="169" w:name="_Toc50617048"/>
-      <w:bookmarkEnd w:id="169"/>
+      <w:bookmarkStart w:id="185" w:name="_Toc50617048"/>
+      <w:bookmarkStart w:id="186" w:name="_Toc50629753"/>
+      <w:bookmarkEnd w:id="185"/>
+      <w:bookmarkEnd w:id="186"/>
     </w:p>
     <w:p>
       <w:pPr>
         <w:pStyle w:val="Heading3"/>
       </w:pPr>
-      <w:bookmarkStart w:id="170" w:name="_Toc50617049"/>
+      <w:bookmarkStart w:id="187" w:name="_Toc50629754"/>
       <w:r>
         <w:t xml:space="preserve">Diagram: The </w:t>
       </w:r>
@@ -16329,7 +16461,7 @@
       <w:r>
         <w:t xml:space="preserve"> Cloud Environment</w:t>
       </w:r>
-      <w:bookmarkEnd w:id="170"/>
+      <w:bookmarkEnd w:id="187"/>
     </w:p>
     <w:p>
       <w:pPr>
@@ -16411,11 +16543,11 @@
       <w:pPr>
         <w:pStyle w:val="Heading3"/>
       </w:pPr>
-      <w:bookmarkStart w:id="171" w:name="_Toc50617050"/>
+      <w:bookmarkStart w:id="188" w:name="_Toc50629755"/>
       <w:r>
         <w:t>The Shiny UI Code</w:t>
       </w:r>
-      <w:bookmarkEnd w:id="171"/>
+      <w:bookmarkEnd w:id="188"/>
     </w:p>
     <w:p>
       <w:pPr>
@@ -16464,11 +16596,11 @@
       <w:pPr>
         <w:pStyle w:val="Heading3"/>
       </w:pPr>
-      <w:bookmarkStart w:id="172" w:name="_Toc50617051"/>
+      <w:bookmarkStart w:id="189" w:name="_Toc50629756"/>
       <w:r>
         <w:t>The R Code Parsing Data and Invoking UI</w:t>
       </w:r>
-      <w:bookmarkEnd w:id="172"/>
+      <w:bookmarkEnd w:id="189"/>
     </w:p>
     <w:p>
       <w:pPr>
@@ -16541,13 +16673,13 @@
       <w:pPr>
         <w:pStyle w:val="Heading2"/>
       </w:pPr>
-      <w:bookmarkStart w:id="173" w:name="_Ref50581152"/>
-      <w:bookmarkStart w:id="174" w:name="_Toc50617052"/>
+      <w:bookmarkStart w:id="190" w:name="_Ref50581152"/>
+      <w:bookmarkStart w:id="191" w:name="_Toc50629757"/>
       <w:r>
         <w:t>Azure Machine Learning Classic Studio Experiments</w:t>
       </w:r>
-      <w:bookmarkEnd w:id="173"/>
-      <w:bookmarkEnd w:id="174"/>
+      <w:bookmarkEnd w:id="190"/>
+      <w:bookmarkEnd w:id="191"/>
     </w:p>
     <w:p>
       <w:pPr>
@@ -16574,18 +16706,20 @@
           <w:szCs w:val="24"/>
         </w:rPr>
       </w:pPr>
-      <w:bookmarkStart w:id="175" w:name="_Toc50617053"/>
-      <w:bookmarkEnd w:id="175"/>
+      <w:bookmarkStart w:id="192" w:name="_Toc50617053"/>
+      <w:bookmarkStart w:id="193" w:name="_Toc50629758"/>
+      <w:bookmarkEnd w:id="192"/>
+      <w:bookmarkEnd w:id="193"/>
     </w:p>
     <w:p>
       <w:pPr>
         <w:pStyle w:val="Heading3"/>
       </w:pPr>
-      <w:bookmarkStart w:id="176" w:name="_Toc50617054"/>
+      <w:bookmarkStart w:id="194" w:name="_Toc50629759"/>
       <w:r>
         <w:t>Experiment 1: Breakdown</w:t>
       </w:r>
-      <w:bookmarkEnd w:id="176"/>
+      <w:bookmarkEnd w:id="194"/>
     </w:p>
     <w:p/>
     <w:p>
@@ -16886,12 +17020,12 @@
       <w:pPr>
         <w:pStyle w:val="Heading2"/>
       </w:pPr>
-      <w:bookmarkStart w:id="177" w:name="_Toc50617055"/>
+      <w:bookmarkStart w:id="195" w:name="_Toc50629760"/>
       <w:r>
         <w:lastRenderedPageBreak/>
         <w:t>Credit Card Fraud Datasets</w:t>
       </w:r>
-      <w:bookmarkEnd w:id="177"/>
+      <w:bookmarkEnd w:id="195"/>
     </w:p>
     <w:p>
       <w:pPr>
@@ -16956,12 +17090,12 @@
           <w:numId w:val="1"/>
         </w:numPr>
       </w:pPr>
-      <w:bookmarkStart w:id="178" w:name="_Toc50617056"/>
+      <w:bookmarkStart w:id="196" w:name="_Toc50629761"/>
       <w:r>
         <w:lastRenderedPageBreak/>
         <w:t>References / Bibliography - Interim Report</w:t>
       </w:r>
-      <w:bookmarkEnd w:id="178"/>
+      <w:bookmarkEnd w:id="196"/>
     </w:p>
     <w:p/>
     <w:p>
@@ -17263,7 +17397,7 @@
         </w:rPr>
         <w:t xml:space="preserve"> </w:t>
       </w:r>
-      <w:bookmarkStart w:id="179" w:name="_Hlk48249104"/>
+      <w:bookmarkStart w:id="197" w:name="_Hlk48249104"/>
       <w:proofErr w:type="gramStart"/>
       <w:r>
         <w:rPr>
@@ -17274,7 +17408,7 @@
         </w:rPr>
         <w:t xml:space="preserve">When To Use Waterfall Vs. Agile </w:t>
       </w:r>
-      <w:bookmarkEnd w:id="179"/>
+      <w:bookmarkEnd w:id="197"/>
       <w:r>
         <w:rPr>
           <w:rFonts w:ascii="Times New Roman" w:hAnsi="Times New Roman" w:cs="Times New Roman"/>
@@ -19134,7 +19268,7 @@
         <w:bCs/>
         <w:noProof/>
       </w:rPr>
-      <w:t>22</w:t>
+      <w:t>23</w:t>
     </w:r>
     <w:r>
       <w:rPr>
@@ -21207,6 +21341,119 @@
     </w:lvl>
   </w:abstractNum>
   <w:abstractNum w:abstractNumId="18">
+    <w:nsid w:val="36C02FB5"/>
+    <w:multiLevelType w:val="hybridMultilevel"/>
+    <w:tmpl w:val="FD4012CA"/>
+    <w:lvl w:ilvl="0" w:tplc="08090001">
+      <w:start w:val="1"/>
+      <w:numFmt w:val="bullet"/>
+      <w:lvlText w:val=""/>
+      <w:lvlJc w:val="left"/>
+      <w:pPr>
+        <w:ind w:left="1434" w:hanging="360"/>
+      </w:pPr>
+      <w:rPr>
+        <w:rFonts w:ascii="Symbol" w:hAnsi="Symbol" w:hint="default"/>
+      </w:rPr>
+    </w:lvl>
+    <w:lvl w:ilvl="1" w:tplc="08090003" w:tentative="1">
+      <w:start w:val="1"/>
+      <w:numFmt w:val="bullet"/>
+      <w:lvlText w:val="o"/>
+      <w:lvlJc w:val="left"/>
+      <w:pPr>
+        <w:ind w:left="2154" w:hanging="360"/>
+      </w:pPr>
+      <w:rPr>
+        <w:rFonts w:ascii="Courier New" w:hAnsi="Courier New" w:cs="Courier New" w:hint="default"/>
+      </w:rPr>
+    </w:lvl>
+    <w:lvl w:ilvl="2" w:tplc="08090005" w:tentative="1">
+      <w:start w:val="1"/>
+      <w:numFmt w:val="bullet"/>
+      <w:lvlText w:val=""/>
+      <w:lvlJc w:val="left"/>
+      <w:pPr>
+        <w:ind w:left="2874" w:hanging="360"/>
+      </w:pPr>
+      <w:rPr>
+        <w:rFonts w:ascii="Wingdings" w:hAnsi="Wingdings" w:hint="default"/>
+      </w:rPr>
+    </w:lvl>
+    <w:lvl w:ilvl="3" w:tplc="08090001" w:tentative="1">
+      <w:start w:val="1"/>
+      <w:numFmt w:val="bullet"/>
+      <w:lvlText w:val=""/>
+      <w:lvlJc w:val="left"/>
+      <w:pPr>
+        <w:ind w:left="3594" w:hanging="360"/>
+      </w:pPr>
+      <w:rPr>
+        <w:rFonts w:ascii="Symbol" w:hAnsi="Symbol" w:hint="default"/>
+      </w:rPr>
+    </w:lvl>
+    <w:lvl w:ilvl="4" w:tplc="08090003" w:tentative="1">
+      <w:start w:val="1"/>
+      <w:numFmt w:val="bullet"/>
+      <w:lvlText w:val="o"/>
+      <w:lvlJc w:val="left"/>
+      <w:pPr>
+        <w:ind w:left="4314" w:hanging="360"/>
+      </w:pPr>
+      <w:rPr>
+        <w:rFonts w:ascii="Courier New" w:hAnsi="Courier New" w:cs="Courier New" w:hint="default"/>
+      </w:rPr>
+    </w:lvl>
+    <w:lvl w:ilvl="5" w:tplc="08090005" w:tentative="1">
+      <w:start w:val="1"/>
+      <w:numFmt w:val="bullet"/>
+      <w:lvlText w:val=""/>
+      <w:lvlJc w:val="left"/>
+      <w:pPr>
+        <w:ind w:left="5034" w:hanging="360"/>
+      </w:pPr>
+      <w:rPr>
+        <w:rFonts w:ascii="Wingdings" w:hAnsi="Wingdings" w:hint="default"/>
+      </w:rPr>
+    </w:lvl>
+    <w:lvl w:ilvl="6" w:tplc="08090001" w:tentative="1">
+      <w:start w:val="1"/>
+      <w:numFmt w:val="bullet"/>
+      <w:lvlText w:val=""/>
+      <w:lvlJc w:val="left"/>
+      <w:pPr>
+        <w:ind w:left="5754" w:hanging="360"/>
+      </w:pPr>
+      <w:rPr>
+        <w:rFonts w:ascii="Symbol" w:hAnsi="Symbol" w:hint="default"/>
+      </w:rPr>
+    </w:lvl>
+    <w:lvl w:ilvl="7" w:tplc="08090003" w:tentative="1">
+      <w:start w:val="1"/>
+      <w:numFmt w:val="bullet"/>
+      <w:lvlText w:val="o"/>
+      <w:lvlJc w:val="left"/>
+      <w:pPr>
+        <w:ind w:left="6474" w:hanging="360"/>
+      </w:pPr>
+      <w:rPr>
+        <w:rFonts w:ascii="Courier New" w:hAnsi="Courier New" w:cs="Courier New" w:hint="default"/>
+      </w:rPr>
+    </w:lvl>
+    <w:lvl w:ilvl="8" w:tplc="08090005" w:tentative="1">
+      <w:start w:val="1"/>
+      <w:numFmt w:val="bullet"/>
+      <w:lvlText w:val=""/>
+      <w:lvlJc w:val="left"/>
+      <w:pPr>
+        <w:ind w:left="7194" w:hanging="360"/>
+      </w:pPr>
+      <w:rPr>
+        <w:rFonts w:ascii="Wingdings" w:hAnsi="Wingdings" w:hint="default"/>
+      </w:rPr>
+    </w:lvl>
+  </w:abstractNum>
+  <w:abstractNum w:abstractNumId="19">
     <w:nsid w:val="3765695E"/>
     <w:multiLevelType w:val="hybridMultilevel"/>
     <w:tmpl w:val="1E72435C"/>
@@ -21319,7 +21566,7 @@
       </w:rPr>
     </w:lvl>
   </w:abstractNum>
-  <w:abstractNum w:abstractNumId="19">
+  <w:abstractNum w:abstractNumId="20">
     <w:nsid w:val="3BCE0C41"/>
     <w:multiLevelType w:val="hybridMultilevel"/>
     <w:tmpl w:val="A5148E7A"/>
@@ -21432,7 +21679,7 @@
       </w:rPr>
     </w:lvl>
   </w:abstractNum>
-  <w:abstractNum w:abstractNumId="20">
+  <w:abstractNum w:abstractNumId="21">
     <w:nsid w:val="44D7345A"/>
     <w:multiLevelType w:val="multilevel"/>
     <w:tmpl w:val="85662F94"/>
@@ -21591,7 +21838,7 @@
       </w:rPr>
     </w:lvl>
   </w:abstractNum>
-  <w:abstractNum w:abstractNumId="21">
+  <w:abstractNum w:abstractNumId="22">
     <w:nsid w:val="4BF95007"/>
     <w:multiLevelType w:val="hybridMultilevel"/>
     <w:tmpl w:val="A84CDCA2"/>
@@ -21704,7 +21951,7 @@
       </w:rPr>
     </w:lvl>
   </w:abstractNum>
-  <w:abstractNum w:abstractNumId="22">
+  <w:abstractNum w:abstractNumId="23">
     <w:nsid w:val="50A8124B"/>
     <w:multiLevelType w:val="hybridMultilevel"/>
     <w:tmpl w:val="DF2E7C5E"/>
@@ -21817,7 +22064,7 @@
       </w:rPr>
     </w:lvl>
   </w:abstractNum>
-  <w:abstractNum w:abstractNumId="23">
+  <w:abstractNum w:abstractNumId="24">
     <w:nsid w:val="537D1EBD"/>
     <w:multiLevelType w:val="hybridMultilevel"/>
     <w:tmpl w:val="39921C34"/>
@@ -21906,7 +22153,7 @@
       </w:pPr>
     </w:lvl>
   </w:abstractNum>
-  <w:abstractNum w:abstractNumId="24">
+  <w:abstractNum w:abstractNumId="25">
     <w:nsid w:val="58F91946"/>
     <w:multiLevelType w:val="multilevel"/>
     <w:tmpl w:val="1809001F"/>
@@ -22020,7 +22267,7 @@
       </w:rPr>
     </w:lvl>
   </w:abstractNum>
-  <w:abstractNum w:abstractNumId="25">
+  <w:abstractNum w:abstractNumId="26">
     <w:nsid w:val="66F47B06"/>
     <w:multiLevelType w:val="hybridMultilevel"/>
     <w:tmpl w:val="ABD6C84E"/>
@@ -22133,7 +22380,7 @@
       </w:rPr>
     </w:lvl>
   </w:abstractNum>
-  <w:abstractNum w:abstractNumId="26">
+  <w:abstractNum w:abstractNumId="27">
     <w:nsid w:val="68097EDD"/>
     <w:multiLevelType w:val="multilevel"/>
     <w:tmpl w:val="1809001F"/>
@@ -22219,7 +22466,7 @@
       </w:pPr>
     </w:lvl>
   </w:abstractNum>
-  <w:abstractNum w:abstractNumId="27">
+  <w:abstractNum w:abstractNumId="28">
     <w:nsid w:val="685E3D0F"/>
     <w:multiLevelType w:val="hybridMultilevel"/>
     <w:tmpl w:val="63C038B8"/>
@@ -22332,7 +22579,7 @@
       </w:rPr>
     </w:lvl>
   </w:abstractNum>
-  <w:abstractNum w:abstractNumId="28">
+  <w:abstractNum w:abstractNumId="29">
     <w:nsid w:val="68FA170C"/>
     <w:multiLevelType w:val="multilevel"/>
     <w:tmpl w:val="E19E06DE"/>
@@ -22445,7 +22692,7 @@
       </w:rPr>
     </w:lvl>
   </w:abstractNum>
-  <w:abstractNum w:abstractNumId="29">
+  <w:abstractNum w:abstractNumId="30">
     <w:nsid w:val="6B5E4A79"/>
     <w:multiLevelType w:val="hybridMultilevel"/>
     <w:tmpl w:val="B00404A4"/>
@@ -22558,7 +22805,7 @@
       </w:rPr>
     </w:lvl>
   </w:abstractNum>
-  <w:abstractNum w:abstractNumId="30">
+  <w:abstractNum w:abstractNumId="31">
     <w:nsid w:val="6F0447E4"/>
     <w:multiLevelType w:val="multilevel"/>
     <w:tmpl w:val="1809001D"/>
@@ -22644,7 +22891,7 @@
       </w:pPr>
     </w:lvl>
   </w:abstractNum>
-  <w:abstractNum w:abstractNumId="31">
+  <w:abstractNum w:abstractNumId="32">
     <w:nsid w:val="6F491773"/>
     <w:multiLevelType w:val="hybridMultilevel"/>
     <w:tmpl w:val="A5F67028"/>
@@ -22757,7 +23004,7 @@
       </w:rPr>
     </w:lvl>
   </w:abstractNum>
-  <w:abstractNum w:abstractNumId="32">
+  <w:abstractNum w:abstractNumId="33">
     <w:nsid w:val="714A7EC5"/>
     <w:multiLevelType w:val="hybridMultilevel"/>
     <w:tmpl w:val="95928C50"/>
@@ -22870,7 +23117,7 @@
       </w:rPr>
     </w:lvl>
   </w:abstractNum>
-  <w:abstractNum w:abstractNumId="33">
+  <w:abstractNum w:abstractNumId="34">
     <w:nsid w:val="73E14BD6"/>
     <w:multiLevelType w:val="hybridMultilevel"/>
     <w:tmpl w:val="2376E52C"/>
@@ -22983,7 +23230,7 @@
       </w:rPr>
     </w:lvl>
   </w:abstractNum>
-  <w:abstractNum w:abstractNumId="34">
+  <w:abstractNum w:abstractNumId="35">
     <w:nsid w:val="7691754E"/>
     <w:multiLevelType w:val="hybridMultilevel"/>
     <w:tmpl w:val="21725DF0"/>
@@ -23096,7 +23343,7 @@
       </w:rPr>
     </w:lvl>
   </w:abstractNum>
-  <w:abstractNum w:abstractNumId="35">
+  <w:abstractNum w:abstractNumId="36">
     <w:nsid w:val="787C74A6"/>
     <w:multiLevelType w:val="hybridMultilevel"/>
     <w:tmpl w:val="9D38E75A"/>
@@ -23209,7 +23456,7 @@
       </w:rPr>
     </w:lvl>
   </w:abstractNum>
-  <w:abstractNum w:abstractNumId="36">
+  <w:abstractNum w:abstractNumId="37">
     <w:nsid w:val="78825D1F"/>
     <w:multiLevelType w:val="hybridMultilevel"/>
     <w:tmpl w:val="7E0AA6C4"/>
@@ -23322,7 +23569,7 @@
       </w:rPr>
     </w:lvl>
   </w:abstractNum>
-  <w:abstractNum w:abstractNumId="37">
+  <w:abstractNum w:abstractNumId="38">
     <w:nsid w:val="7C407A22"/>
     <w:multiLevelType w:val="hybridMultilevel"/>
     <w:tmpl w:val="7676FC38"/>
@@ -23448,19 +23695,19 @@
     <w:abstractNumId w:val="7"/>
   </w:num>
   <w:num w:numId="5">
-    <w:abstractNumId w:val="37"/>
+    <w:abstractNumId w:val="38"/>
   </w:num>
   <w:num w:numId="6">
     <w:abstractNumId w:val="16"/>
   </w:num>
   <w:num w:numId="7">
-    <w:abstractNumId w:val="35"/>
+    <w:abstractNumId w:val="36"/>
   </w:num>
   <w:num w:numId="8">
-    <w:abstractNumId w:val="19"/>
+    <w:abstractNumId w:val="20"/>
   </w:num>
   <w:num w:numId="9">
-    <w:abstractNumId w:val="34"/>
+    <w:abstractNumId w:val="35"/>
   </w:num>
   <w:num w:numId="10">
     <w:abstractNumId w:val="9"/>
@@ -23469,22 +23716,22 @@
     <w:abstractNumId w:val="2"/>
   </w:num>
   <w:num w:numId="12">
-    <w:abstractNumId w:val="31"/>
+    <w:abstractNumId w:val="32"/>
   </w:num>
   <w:num w:numId="13">
     <w:abstractNumId w:val="6"/>
   </w:num>
   <w:num w:numId="14">
-    <w:abstractNumId w:val="26"/>
+    <w:abstractNumId w:val="27"/>
   </w:num>
   <w:num w:numId="15">
-    <w:abstractNumId w:val="28"/>
+    <w:abstractNumId w:val="29"/>
   </w:num>
   <w:num w:numId="16">
-    <w:abstractNumId w:val="20"/>
+    <w:abstractNumId w:val="21"/>
   </w:num>
   <w:num w:numId="17">
-    <w:abstractNumId w:val="24"/>
+    <w:abstractNumId w:val="25"/>
   </w:num>
   <w:num w:numId="18">
     <w:abstractNumId w:val="8"/>
@@ -23493,10 +23740,10 @@
     <w:abstractNumId w:val="4"/>
   </w:num>
   <w:num w:numId="20">
-    <w:abstractNumId w:val="30"/>
+    <w:abstractNumId w:val="31"/>
   </w:num>
   <w:num w:numId="21">
-    <w:abstractNumId w:val="20"/>
+    <w:abstractNumId w:val="21"/>
     <w:lvlOverride w:ilvl="0">
       <w:startOverride w:val="3"/>
     </w:lvlOverride>
@@ -23526,28 +23773,28 @@
     </w:lvlOverride>
   </w:num>
   <w:num w:numId="22">
-    <w:abstractNumId w:val="27"/>
+    <w:abstractNumId w:val="28"/>
   </w:num>
   <w:num w:numId="23">
-    <w:abstractNumId w:val="36"/>
+    <w:abstractNumId w:val="37"/>
   </w:num>
   <w:num w:numId="24">
     <w:abstractNumId w:val="10"/>
   </w:num>
   <w:num w:numId="25">
-    <w:abstractNumId w:val="33"/>
+    <w:abstractNumId w:val="34"/>
   </w:num>
   <w:num w:numId="26">
     <w:abstractNumId w:val="11"/>
   </w:num>
   <w:num w:numId="27">
-    <w:abstractNumId w:val="25"/>
+    <w:abstractNumId w:val="26"/>
   </w:num>
   <w:num w:numId="28">
-    <w:abstractNumId w:val="32"/>
+    <w:abstractNumId w:val="33"/>
   </w:num>
   <w:num w:numId="29">
-    <w:abstractNumId w:val="23"/>
+    <w:abstractNumId w:val="24"/>
   </w:num>
   <w:num w:numId="30">
     <w:abstractNumId w:val="17"/>
@@ -23556,7 +23803,7 @@
     <w:abstractNumId w:val="12"/>
   </w:num>
   <w:num w:numId="32">
-    <w:abstractNumId w:val="20"/>
+    <w:abstractNumId w:val="21"/>
     <w:lvlOverride w:ilvl="0">
       <w:startOverride w:val="3"/>
     </w:lvlOverride>
@@ -23586,7 +23833,7 @@
     </w:lvlOverride>
   </w:num>
   <w:num w:numId="33">
-    <w:abstractNumId w:val="20"/>
+    <w:abstractNumId w:val="21"/>
     <w:lvlOverride w:ilvl="0">
       <w:startOverride w:val="3"/>
     </w:lvlOverride>
@@ -23616,7 +23863,7 @@
     </w:lvlOverride>
   </w:num>
   <w:num w:numId="34">
-    <w:abstractNumId w:val="20"/>
+    <w:abstractNumId w:val="21"/>
     <w:lvlOverride w:ilvl="0">
       <w:startOverride w:val="3"/>
     </w:lvlOverride>
@@ -23646,7 +23893,7 @@
     </w:lvlOverride>
   </w:num>
   <w:num w:numId="35">
-    <w:abstractNumId w:val="22"/>
+    <w:abstractNumId w:val="23"/>
   </w:num>
   <w:num w:numId="36">
     <w:abstractNumId w:val="1"/>
@@ -23688,10 +23935,10 @@
     <w:abstractNumId w:val="13"/>
   </w:num>
   <w:num w:numId="40">
-    <w:abstractNumId w:val="21"/>
+    <w:abstractNumId w:val="22"/>
   </w:num>
   <w:num w:numId="41">
-    <w:abstractNumId w:val="20"/>
+    <w:abstractNumId w:val="21"/>
     <w:lvlOverride w:ilvl="0">
       <w:startOverride w:val="3"/>
     </w:lvlOverride>
@@ -23721,7 +23968,7 @@
     </w:lvlOverride>
   </w:num>
   <w:num w:numId="42">
-    <w:abstractNumId w:val="20"/>
+    <w:abstractNumId w:val="21"/>
     <w:lvlOverride w:ilvl="0">
       <w:startOverride w:val="3"/>
     </w:lvlOverride>
@@ -23754,10 +24001,13 @@
     <w:abstractNumId w:val="0"/>
   </w:num>
   <w:num w:numId="44">
-    <w:abstractNumId w:val="18"/>
+    <w:abstractNumId w:val="19"/>
   </w:num>
   <w:num w:numId="45">
-    <w:abstractNumId w:val="29"/>
+    <w:abstractNumId w:val="30"/>
+  </w:num>
+  <w:num w:numId="46">
+    <w:abstractNumId w:val="18"/>
   </w:num>
 </w:numbering>
 </file>
@@ -25665,7 +25915,7 @@
   <a:extraClrSchemeLst/>
   <a:extLst>
     <a:ext uri="{05A4C25C-085E-4340-85A3-A5531E510DB2}">
-      <thm15:themeFamily xmlns:thm15="http://schemas.microsoft.com/office/thememl/2012/main" xmlns="" name="Office Theme" id="{62F939B6-93AF-4DB8-9C6B-D6C7DFDC589F}" vid="{4A3C46E8-61CC-4603-A589-7422A47A8E4A}"/>
+      <thm15:themeFamily xmlns="" xmlns:thm15="http://schemas.microsoft.com/office/thememl/2012/main" name="Office Theme" id="{62F939B6-93AF-4DB8-9C6B-D6C7DFDC589F}" vid="{4A3C46E8-61CC-4603-A589-7422A47A8E4A}"/>
     </a:ext>
   </a:extLst>
 </a:theme>
@@ -25695,7 +25945,7 @@
 </file>
 
 <file path=customXml/itemProps2.xml><?xml version="1.0" encoding="utf-8"?>
-<ds:datastoreItem xmlns:ds="http://schemas.openxmlformats.org/officeDocument/2006/customXml" ds:itemID="{3D6E2FD8-57A2-47BD-9416-975298140EB8}">
+<ds:datastoreItem xmlns:ds="http://schemas.openxmlformats.org/officeDocument/2006/customXml" ds:itemID="{793F779A-392B-4A29-928F-AE07AB38C8F6}">
   <ds:schemaRefs>
     <ds:schemaRef ds:uri="http://schemas.openxmlformats.org/officeDocument/2006/bibliography"/>
   </ds:schemaRefs>

</xml_diff>